<commit_message>
Learning Database without Lindsay's samples at term
16 remove --> 37 AND 31 remove --> 36
</commit_message>
<xml_diff>
--- a/Rapport/Reports Parts/Features_Extraction.docx
+++ b/Rapport/Reports Parts/Features_Extraction.docx
@@ -67,8 +67,6 @@
       <w:pPr>
         <w:pStyle w:val="Titre1"/>
       </w:pPr>
-      <w:bookmarkStart w:id="0" w:name="_GoBack"/>
-      <w:bookmarkEnd w:id="0"/>
       <w:r>
         <w:t>Metho</w:t>
       </w:r>
@@ -89,7 +87,21 @@
         <w:rPr>
           <w:highlight w:val="green"/>
         </w:rPr>
-        <w:t>Mettre un figure avec tout</w:t>
+        <w:t xml:space="preserve">Mettre </w:t>
+      </w:r>
+      <w:proofErr w:type="gramStart"/>
+      <w:r>
+        <w:rPr>
+          <w:highlight w:val="green"/>
+        </w:rPr>
+        <w:t>un figure</w:t>
+      </w:r>
+      <w:proofErr w:type="gramEnd"/>
+      <w:r>
+        <w:rPr>
+          <w:highlight w:val="green"/>
+        </w:rPr>
+        <w:t xml:space="preserve"> avec tout</w:t>
       </w:r>
       <w:r>
         <w:t xml:space="preserve"> </w:t>
@@ -106,6 +118,7 @@
           <w:lang w:val="en-US"/>
         </w:rPr>
       </w:pPr>
+      <w:proofErr w:type="spellStart"/>
       <w:r>
         <w:rPr>
           <w:rFonts w:asciiTheme="minorHAnsi" w:hAnsiTheme="minorHAnsi" w:cstheme="minorHAnsi"/>
@@ -128,7 +141,20 @@
           <w:szCs w:val="22"/>
           <w:lang w:val="en-US"/>
         </w:rPr>
-        <w:t>eanPSD -</w:t>
+        <w:t>eanPSD</w:t>
+      </w:r>
+      <w:proofErr w:type="spellEnd"/>
+      <w:r>
+        <w:rPr>
+          <w:rFonts w:asciiTheme="minorHAnsi" w:hAnsiTheme="minorHAnsi" w:cstheme="minorHAnsi"/>
+          <w:b/>
+          <w:bCs/>
+          <w:color w:val="auto"/>
+          <w:sz w:val="22"/>
+          <w:szCs w:val="22"/>
+          <w:lang w:val="en-US"/>
+        </w:rPr>
+        <w:t xml:space="preserve"> -</w:t>
       </w:r>
       <w:r>
         <w:rPr>
@@ -164,17 +190,31 @@
           <w:lang w:val="en-US"/>
         </w:rPr>
       </w:pPr>
-      <w:r>
-        <w:rPr>
-          <w:rFonts w:asciiTheme="minorHAnsi" w:hAnsiTheme="minorHAnsi" w:cstheme="minorHAnsi"/>
-          <w:b/>
-          <w:bCs/>
-          <w:color w:val="auto"/>
-          <w:sz w:val="22"/>
-          <w:szCs w:val="22"/>
-          <w:lang w:val="en-US"/>
-        </w:rPr>
-        <w:t>stdPSD -</w:t>
+      <w:proofErr w:type="spellStart"/>
+      <w:r>
+        <w:rPr>
+          <w:rFonts w:asciiTheme="minorHAnsi" w:hAnsiTheme="minorHAnsi" w:cstheme="minorHAnsi"/>
+          <w:b/>
+          <w:bCs/>
+          <w:color w:val="auto"/>
+          <w:sz w:val="22"/>
+          <w:szCs w:val="22"/>
+          <w:lang w:val="en-US"/>
+        </w:rPr>
+        <w:t>stdPSD</w:t>
+      </w:r>
+      <w:proofErr w:type="spellEnd"/>
+      <w:r>
+        <w:rPr>
+          <w:rFonts w:asciiTheme="minorHAnsi" w:hAnsiTheme="minorHAnsi" w:cstheme="minorHAnsi"/>
+          <w:b/>
+          <w:bCs/>
+          <w:color w:val="auto"/>
+          <w:sz w:val="22"/>
+          <w:szCs w:val="22"/>
+          <w:lang w:val="en-US"/>
+        </w:rPr>
+        <w:t xml:space="preserve"> -</w:t>
       </w:r>
       <w:r>
         <w:rPr>
@@ -210,6 +250,7 @@
           <w:lang w:val="en-US"/>
         </w:rPr>
       </w:pPr>
+      <w:proofErr w:type="spellStart"/>
       <w:r>
         <w:rPr>
           <w:rFonts w:asciiTheme="minorHAnsi" w:hAnsiTheme="minorHAnsi" w:cstheme="minorHAnsi"/>
@@ -232,7 +273,20 @@
           <w:szCs w:val="22"/>
           <w:lang w:val="en-US"/>
         </w:rPr>
-        <w:t xml:space="preserve">edPSD </w:t>
+        <w:t>edPSD</w:t>
+      </w:r>
+      <w:proofErr w:type="spellEnd"/>
+      <w:r>
+        <w:rPr>
+          <w:rFonts w:asciiTheme="minorHAnsi" w:hAnsiTheme="minorHAnsi" w:cstheme="minorHAnsi"/>
+          <w:b/>
+          <w:bCs/>
+          <w:color w:val="auto"/>
+          <w:sz w:val="22"/>
+          <w:szCs w:val="22"/>
+          <w:lang w:val="en-US"/>
+        </w:rPr>
+        <w:t xml:space="preserve"> </w:t>
       </w:r>
       <w:r>
         <w:rPr>
@@ -290,17 +344,31 @@
           <w:lang w:val="en-US"/>
         </w:rPr>
       </w:pPr>
-      <w:r>
-        <w:rPr>
-          <w:rFonts w:asciiTheme="minorHAnsi" w:hAnsiTheme="minorHAnsi" w:cstheme="minorHAnsi"/>
-          <w:b/>
-          <w:bCs/>
-          <w:color w:val="auto"/>
-          <w:sz w:val="22"/>
-          <w:szCs w:val="22"/>
-          <w:lang w:val="en-US"/>
-        </w:rPr>
-        <w:t xml:space="preserve">bw </w:t>
+      <w:proofErr w:type="spellStart"/>
+      <w:r>
+        <w:rPr>
+          <w:rFonts w:asciiTheme="minorHAnsi" w:hAnsiTheme="minorHAnsi" w:cstheme="minorHAnsi"/>
+          <w:b/>
+          <w:bCs/>
+          <w:color w:val="auto"/>
+          <w:sz w:val="22"/>
+          <w:szCs w:val="22"/>
+          <w:lang w:val="en-US"/>
+        </w:rPr>
+        <w:t>bw</w:t>
+      </w:r>
+      <w:proofErr w:type="spellEnd"/>
+      <w:r>
+        <w:rPr>
+          <w:rFonts w:asciiTheme="minorHAnsi" w:hAnsiTheme="minorHAnsi" w:cstheme="minorHAnsi"/>
+          <w:b/>
+          <w:bCs/>
+          <w:color w:val="auto"/>
+          <w:sz w:val="22"/>
+          <w:szCs w:val="22"/>
+          <w:lang w:val="en-US"/>
+        </w:rPr>
+        <w:t xml:space="preserve"> </w:t>
       </w:r>
       <w:r>
         <w:rPr>
@@ -536,7 +604,29 @@
           <w:szCs w:val="22"/>
           <w:lang w:val="en-US"/>
         </w:rPr>
-        <w:t xml:space="preserve">Interquartile range, i.e. Tthe frequency range between p25 and p75 </w:t>
+        <w:t xml:space="preserve">Interquartile range, i.e. </w:t>
+      </w:r>
+      <w:proofErr w:type="spellStart"/>
+      <w:r>
+        <w:rPr>
+          <w:rFonts w:asciiTheme="minorHAnsi" w:hAnsiTheme="minorHAnsi" w:cstheme="minorHAnsi"/>
+          <w:color w:val="auto"/>
+          <w:sz w:val="22"/>
+          <w:szCs w:val="22"/>
+          <w:lang w:val="en-US"/>
+        </w:rPr>
+        <w:t>Tthe</w:t>
+      </w:r>
+      <w:proofErr w:type="spellEnd"/>
+      <w:r>
+        <w:rPr>
+          <w:rFonts w:asciiTheme="minorHAnsi" w:hAnsiTheme="minorHAnsi" w:cstheme="minorHAnsi"/>
+          <w:color w:val="auto"/>
+          <w:sz w:val="22"/>
+          <w:szCs w:val="22"/>
+          <w:lang w:val="en-US"/>
+        </w:rPr>
+        <w:t xml:space="preserve"> frequency range between p25 and p75 </w:t>
       </w:r>
     </w:p>
     <w:p>
@@ -975,7 +1065,29 @@
           <w:szCs w:val="30"/>
           <w:lang w:val="en-US"/>
         </w:rPr>
-        <w:t>in db/octave</w:t>
+        <w:t xml:space="preserve">in </w:t>
+      </w:r>
+      <w:proofErr w:type="spellStart"/>
+      <w:r>
+        <w:rPr>
+          <w:rFonts w:ascii="Courier New" w:hAnsi="Courier New" w:cs="Courier New"/>
+          <w:color w:val="228B22"/>
+          <w:sz w:val="30"/>
+          <w:szCs w:val="30"/>
+          <w:lang w:val="en-US"/>
+        </w:rPr>
+        <w:t>db</w:t>
+      </w:r>
+      <w:proofErr w:type="spellEnd"/>
+      <w:r>
+        <w:rPr>
+          <w:rFonts w:ascii="Courier New" w:hAnsi="Courier New" w:cs="Courier New"/>
+          <w:color w:val="228B22"/>
+          <w:sz w:val="30"/>
+          <w:szCs w:val="30"/>
+          <w:lang w:val="en-US"/>
+        </w:rPr>
+        <w:t>/octave</w:t>
       </w:r>
     </w:p>
     <w:p>
@@ -999,6 +1111,7 @@
         </w:rPr>
         <w:t xml:space="preserve"> </w:t>
       </w:r>
+      <w:proofErr w:type="spellStart"/>
       <w:r>
         <w:rPr>
           <w:rFonts w:asciiTheme="minorHAnsi" w:hAnsiTheme="minorHAnsi" w:cstheme="minorHAnsi"/>
@@ -1008,7 +1121,19 @@
           <w:highlight w:val="green"/>
           <w:lang w:val="en-US"/>
         </w:rPr>
-        <w:t>Mettre figure</w:t>
+        <w:t>Mettre</w:t>
+      </w:r>
+      <w:proofErr w:type="spellEnd"/>
+      <w:r>
+        <w:rPr>
+          <w:rFonts w:asciiTheme="minorHAnsi" w:hAnsiTheme="minorHAnsi" w:cstheme="minorHAnsi"/>
+          <w:color w:val="auto"/>
+          <w:sz w:val="22"/>
+          <w:szCs w:val="22"/>
+          <w:highlight w:val="green"/>
+          <w:lang w:val="en-US"/>
+        </w:rPr>
+        <w:t xml:space="preserve"> figure</w:t>
       </w:r>
     </w:p>
     <w:p>
@@ -1095,10 +1220,18 @@
         <w:t xml:space="preserve">Aim: Obtain other information on the power spectrum by fit it to some models. </w:t>
       </w:r>
       <w:r>
-        <w:t>On a choisi de regarder des informations sur les p</w:t>
-      </w:r>
-      <w:r>
-        <w:t>eaks.</w:t>
+        <w:t xml:space="preserve">On a choisi de regarder des informations sur les </w:t>
+      </w:r>
+      <w:proofErr w:type="spellStart"/>
+      <w:r>
+        <w:t>p</w:t>
+      </w:r>
+      <w:r>
+        <w:t>eaks</w:t>
+      </w:r>
+      <w:proofErr w:type="spellEnd"/>
+      <w:r>
+        <w:t>.</w:t>
       </w:r>
     </w:p>
     <w:p>
@@ -1126,7 +1259,17 @@
         <w:t xml:space="preserve">ce que c’est ? </w:t>
       </w:r>
       <w:r>
-        <w:t xml:space="preserve">Pourquoi avoir choisi ca ? </w:t>
+        <w:t xml:space="preserve">Pourquoi avoir choisi </w:t>
+      </w:r>
+      <w:proofErr w:type="spellStart"/>
+      <w:proofErr w:type="gramStart"/>
+      <w:r>
+        <w:t>ca</w:t>
+      </w:r>
+      <w:proofErr w:type="spellEnd"/>
+      <w:proofErr w:type="gramEnd"/>
+      <w:r>
+        <w:t xml:space="preserve"> ? </w:t>
       </w:r>
     </w:p>
     <w:p>
@@ -1150,14 +1293,26 @@
           <w:rFonts w:cstheme="minorHAnsi"/>
         </w:rPr>
       </w:pPr>
-      <w:r>
-        <w:rPr>
-          <w:rFonts w:cstheme="minorHAnsi"/>
-          <w:b/>
-          <w:bCs/>
-        </w:rPr>
-        <w:t>nb_pks_MAF</w:t>
-      </w:r>
+      <w:proofErr w:type="spellStart"/>
+      <w:proofErr w:type="gramStart"/>
+      <w:r>
+        <w:rPr>
+          <w:rFonts w:cstheme="minorHAnsi"/>
+          <w:b/>
+          <w:bCs/>
+        </w:rPr>
+        <w:t>nb</w:t>
+      </w:r>
+      <w:proofErr w:type="gramEnd"/>
+      <w:r>
+        <w:rPr>
+          <w:rFonts w:cstheme="minorHAnsi"/>
+          <w:b/>
+          <w:bCs/>
+        </w:rPr>
+        <w:t>_pks_MAF</w:t>
+      </w:r>
+      <w:proofErr w:type="spellEnd"/>
       <w:r>
         <w:rPr>
           <w:rFonts w:cstheme="minorHAnsi"/>
@@ -1186,8 +1341,16 @@
         <w:rPr>
           <w:rFonts w:cstheme="minorHAnsi"/>
         </w:rPr>
-        <w:t>Nombre de peaks</w:t>
-      </w:r>
+        <w:t xml:space="preserve">Nombre de </w:t>
+      </w:r>
+      <w:proofErr w:type="spellStart"/>
+      <w:r>
+        <w:rPr>
+          <w:rFonts w:cstheme="minorHAnsi"/>
+        </w:rPr>
+        <w:t>peaks</w:t>
+      </w:r>
+      <w:proofErr w:type="spellEnd"/>
     </w:p>
     <w:p>
       <w:pPr>
@@ -1212,14 +1375,26 @@
           <w:rFonts w:cstheme="minorHAnsi"/>
         </w:rPr>
       </w:pPr>
-      <w:r>
-        <w:rPr>
-          <w:rFonts w:cstheme="minorHAnsi"/>
-          <w:b/>
-          <w:bCs/>
-        </w:rPr>
-        <w:t>f_higherPk_MAF</w:t>
-      </w:r>
+      <w:proofErr w:type="spellStart"/>
+      <w:proofErr w:type="gramStart"/>
+      <w:r>
+        <w:rPr>
+          <w:rFonts w:cstheme="minorHAnsi"/>
+          <w:b/>
+          <w:bCs/>
+        </w:rPr>
+        <w:t>f</w:t>
+      </w:r>
+      <w:proofErr w:type="gramEnd"/>
+      <w:r>
+        <w:rPr>
+          <w:rFonts w:cstheme="minorHAnsi"/>
+          <w:b/>
+          <w:bCs/>
+        </w:rPr>
+        <w:t>_higherPk_MAF</w:t>
+      </w:r>
+      <w:proofErr w:type="spellEnd"/>
       <w:r>
         <w:rPr>
           <w:rFonts w:cstheme="minorHAnsi"/>
@@ -1276,14 +1451,26 @@
           <w:bCs/>
         </w:rPr>
       </w:pPr>
-      <w:r>
-        <w:rPr>
-          <w:rFonts w:cstheme="minorHAnsi"/>
-          <w:b/>
-          <w:bCs/>
-        </w:rPr>
-        <w:t>dif_higherPks_MAF</w:t>
-      </w:r>
+      <w:proofErr w:type="spellStart"/>
+      <w:proofErr w:type="gramStart"/>
+      <w:r>
+        <w:rPr>
+          <w:rFonts w:cstheme="minorHAnsi"/>
+          <w:b/>
+          <w:bCs/>
+        </w:rPr>
+        <w:t>dif</w:t>
+      </w:r>
+      <w:proofErr w:type="gramEnd"/>
+      <w:r>
+        <w:rPr>
+          <w:rFonts w:cstheme="minorHAnsi"/>
+          <w:b/>
+          <w:bCs/>
+        </w:rPr>
+        <w:t>_higherPks_MAF</w:t>
+      </w:r>
+      <w:proofErr w:type="spellEnd"/>
       <w:r>
         <w:rPr>
           <w:rFonts w:cstheme="minorHAnsi"/>
@@ -1312,7 +1499,21 @@
         <w:rPr>
           <w:rFonts w:cstheme="minorHAnsi"/>
         </w:rPr>
-        <w:t>Différence en fréquence entre les 2 peaks (relative)</w:t>
+        <w:t xml:space="preserve">Différence en fréquence entre les 2 </w:t>
+      </w:r>
+      <w:proofErr w:type="spellStart"/>
+      <w:r>
+        <w:rPr>
+          <w:rFonts w:cstheme="minorHAnsi"/>
+        </w:rPr>
+        <w:t>peaks</w:t>
+      </w:r>
+      <w:proofErr w:type="spellEnd"/>
+      <w:r>
+        <w:rPr>
+          <w:rFonts w:cstheme="minorHAnsi"/>
+        </w:rPr>
+        <w:t xml:space="preserve"> (relative)</w:t>
       </w:r>
     </w:p>
     <w:p/>
@@ -1330,25 +1531,70 @@
           <w:lang w:val="en-US"/>
         </w:rPr>
       </w:pPr>
-      <w:r>
-        <w:rPr>
-          <w:lang w:val="en-US"/>
-        </w:rPr>
-        <w:t xml:space="preserve">Ici avec 4 gaussiennes. Pourquoi? </w:t>
-      </w:r>
-    </w:p>
-    <w:p>
-      <w:pPr>
-        <w:rPr>
-          <w:lang w:val="en-US"/>
-        </w:rPr>
-      </w:pPr>
+      <w:proofErr w:type="spellStart"/>
+      <w:r>
+        <w:rPr>
+          <w:lang w:val="en-US"/>
+        </w:rPr>
+        <w:t>Ici</w:t>
+      </w:r>
+      <w:proofErr w:type="spellEnd"/>
+      <w:r>
+        <w:rPr>
+          <w:lang w:val="en-US"/>
+        </w:rPr>
+        <w:t xml:space="preserve"> avec 4 </w:t>
+      </w:r>
+      <w:proofErr w:type="spellStart"/>
+      <w:r>
+        <w:rPr>
+          <w:lang w:val="en-US"/>
+        </w:rPr>
+        <w:t>gaussiennes</w:t>
+      </w:r>
+      <w:proofErr w:type="spellEnd"/>
+      <w:r>
+        <w:rPr>
+          <w:lang w:val="en-US"/>
+        </w:rPr>
+        <w:t xml:space="preserve">. </w:t>
+      </w:r>
+      <w:proofErr w:type="spellStart"/>
+      <w:r>
+        <w:rPr>
+          <w:lang w:val="en-US"/>
+        </w:rPr>
+        <w:t>Pourquoi</w:t>
+      </w:r>
+      <w:proofErr w:type="spellEnd"/>
+      <w:r>
+        <w:rPr>
+          <w:lang w:val="en-US"/>
+        </w:rPr>
+        <w:t xml:space="preserve">? </w:t>
+      </w:r>
+    </w:p>
+    <w:p>
+      <w:pPr>
+        <w:rPr>
+          <w:lang w:val="en-US"/>
+        </w:rPr>
+      </w:pPr>
+      <w:proofErr w:type="spellStart"/>
       <w:r>
         <w:rPr>
           <w:highlight w:val="green"/>
           <w:lang w:val="en-US"/>
         </w:rPr>
-        <w:t>Mettre figure</w:t>
+        <w:t>Mettre</w:t>
+      </w:r>
+      <w:proofErr w:type="spellEnd"/>
+      <w:r>
+        <w:rPr>
+          <w:highlight w:val="green"/>
+          <w:lang w:val="en-US"/>
+        </w:rPr>
+        <w:t xml:space="preserve"> figure</w:t>
       </w:r>
       <w:r>
         <w:rPr>
@@ -1358,8 +1604,26 @@
       </w:r>
     </w:p>
     <w:p>
-      <w:r>
-        <w:t>Gaussian parameters: Pour chaq</w:t>
+      <w:proofErr w:type="spellStart"/>
+      <w:r>
+        <w:t>Gaussian</w:t>
+      </w:r>
+      <w:proofErr w:type="spellEnd"/>
+      <w:r>
+        <w:t xml:space="preserve"> </w:t>
+      </w:r>
+      <w:proofErr w:type="spellStart"/>
+      <w:proofErr w:type="gramStart"/>
+      <w:r>
+        <w:t>parameters</w:t>
+      </w:r>
+      <w:proofErr w:type="spellEnd"/>
+      <w:r>
+        <w:t>:</w:t>
+      </w:r>
+      <w:proofErr w:type="gramEnd"/>
+      <w:r>
+        <w:t xml:space="preserve"> Pour chaq</w:t>
       </w:r>
       <w:r>
         <w:t xml:space="preserve">ue Gaussienne, on récupère  </w:t>
@@ -1385,7 +1649,27 @@
           <w:bCs/>
           <w:lang w:val="es-ES"/>
         </w:rPr>
-        <w:t>a=[fi.a1, fi.a2, fi.a3, fi.a4];</w:t>
+        <w:t>a</w:t>
+      </w:r>
+      <w:proofErr w:type="gramStart"/>
+      <w:r>
+        <w:rPr>
+          <w:rFonts w:cstheme="minorHAnsi"/>
+          <w:b/>
+          <w:bCs/>
+          <w:lang w:val="es-ES"/>
+        </w:rPr>
+        <w:t>=[</w:t>
+      </w:r>
+      <w:proofErr w:type="gramEnd"/>
+      <w:r>
+        <w:rPr>
+          <w:rFonts w:cstheme="minorHAnsi"/>
+          <w:b/>
+          <w:bCs/>
+          <w:lang w:val="es-ES"/>
+        </w:rPr>
+        <w:t>fi.a1, fi.a2, fi.a3, fi.a4];</w:t>
       </w:r>
     </w:p>
     <w:p>
@@ -1408,7 +1692,27 @@
           <w:bCs/>
           <w:lang w:val="es-ES"/>
         </w:rPr>
-        <w:t>b=[fi.b1, fi.b2, fi.b3, fi.b4];</w:t>
+        <w:t>b</w:t>
+      </w:r>
+      <w:proofErr w:type="gramStart"/>
+      <w:r>
+        <w:rPr>
+          <w:rFonts w:cstheme="minorHAnsi"/>
+          <w:b/>
+          <w:bCs/>
+          <w:lang w:val="es-ES"/>
+        </w:rPr>
+        <w:t>=[</w:t>
+      </w:r>
+      <w:proofErr w:type="gramEnd"/>
+      <w:r>
+        <w:rPr>
+          <w:rFonts w:cstheme="minorHAnsi"/>
+          <w:b/>
+          <w:bCs/>
+          <w:lang w:val="es-ES"/>
+        </w:rPr>
+        <w:t>fi.b1, fi.b2, fi.b3, fi.b4];</w:t>
       </w:r>
     </w:p>
     <w:p>
@@ -1431,7 +1735,27 @@
           <w:bCs/>
           <w:lang w:val="es-ES"/>
         </w:rPr>
-        <w:t>c=[fi.c1, fi.c2, fi.c3, fi.c4];</w:t>
+        <w:t>c</w:t>
+      </w:r>
+      <w:proofErr w:type="gramStart"/>
+      <w:r>
+        <w:rPr>
+          <w:rFonts w:cstheme="minorHAnsi"/>
+          <w:b/>
+          <w:bCs/>
+          <w:lang w:val="es-ES"/>
+        </w:rPr>
+        <w:t>=[</w:t>
+      </w:r>
+      <w:proofErr w:type="gramEnd"/>
+      <w:r>
+        <w:rPr>
+          <w:rFonts w:cstheme="minorHAnsi"/>
+          <w:b/>
+          <w:bCs/>
+          <w:lang w:val="es-ES"/>
+        </w:rPr>
+        <w:t>fi.c1, fi.c2, fi.c3, fi.c4];</w:t>
       </w:r>
     </w:p>
     <w:p>
@@ -1460,13 +1784,41 @@
           <w:bCs/>
         </w:rPr>
       </w:pPr>
-      <w:r>
-        <w:rPr>
-          <w:rFonts w:cstheme="minorHAnsi"/>
-          <w:b/>
-          <w:bCs/>
-        </w:rPr>
-        <w:t xml:space="preserve">Peaks features : </w:t>
+      <w:proofErr w:type="spellStart"/>
+      <w:r>
+        <w:rPr>
+          <w:rFonts w:cstheme="minorHAnsi"/>
+          <w:b/>
+          <w:bCs/>
+        </w:rPr>
+        <w:t>Peaks</w:t>
+      </w:r>
+      <w:proofErr w:type="spellEnd"/>
+      <w:r>
+        <w:rPr>
+          <w:rFonts w:cstheme="minorHAnsi"/>
+          <w:b/>
+          <w:bCs/>
+        </w:rPr>
+        <w:t xml:space="preserve"> </w:t>
+      </w:r>
+      <w:proofErr w:type="spellStart"/>
+      <w:r>
+        <w:rPr>
+          <w:rFonts w:cstheme="minorHAnsi"/>
+          <w:b/>
+          <w:bCs/>
+        </w:rPr>
+        <w:t>features</w:t>
+      </w:r>
+      <w:proofErr w:type="spellEnd"/>
+      <w:r>
+        <w:rPr>
+          <w:rFonts w:cstheme="minorHAnsi"/>
+          <w:b/>
+          <w:bCs/>
+        </w:rPr>
+        <w:t xml:space="preserve"> : </w:t>
       </w:r>
     </w:p>
     <w:p>
@@ -1492,20 +1844,48 @@
           <w:rFonts w:cstheme="minorHAnsi"/>
         </w:rPr>
       </w:pPr>
-      <w:r>
-        <w:rPr>
-          <w:rFonts w:cstheme="minorHAnsi"/>
-          <w:b/>
-          <w:bCs/>
-        </w:rPr>
-        <w:t xml:space="preserve">nb_pks_MAF – </w:t>
-      </w:r>
-      <w:r>
-        <w:rPr>
-          <w:rFonts w:cstheme="minorHAnsi"/>
-        </w:rPr>
-        <w:t>Nombre de peaks</w:t>
-      </w:r>
+      <w:proofErr w:type="spellStart"/>
+      <w:proofErr w:type="gramStart"/>
+      <w:r>
+        <w:rPr>
+          <w:rFonts w:cstheme="minorHAnsi"/>
+          <w:b/>
+          <w:bCs/>
+        </w:rPr>
+        <w:t>nb</w:t>
+      </w:r>
+      <w:proofErr w:type="gramEnd"/>
+      <w:r>
+        <w:rPr>
+          <w:rFonts w:cstheme="minorHAnsi"/>
+          <w:b/>
+          <w:bCs/>
+        </w:rPr>
+        <w:t>_pks_MAF</w:t>
+      </w:r>
+      <w:proofErr w:type="spellEnd"/>
+      <w:r>
+        <w:rPr>
+          <w:rFonts w:cstheme="minorHAnsi"/>
+          <w:b/>
+          <w:bCs/>
+        </w:rPr>
+        <w:t xml:space="preserve"> – </w:t>
+      </w:r>
+      <w:r>
+        <w:rPr>
+          <w:rFonts w:cstheme="minorHAnsi"/>
+        </w:rPr>
+        <w:t xml:space="preserve">Nombre de </w:t>
+      </w:r>
+      <w:proofErr w:type="spellStart"/>
+      <w:r>
+        <w:rPr>
+          <w:rFonts w:cstheme="minorHAnsi"/>
+        </w:rPr>
+        <w:t>peaks</w:t>
+      </w:r>
+      <w:proofErr w:type="spellEnd"/>
     </w:p>
     <w:p>
       <w:pPr>
@@ -1530,13 +1910,33 @@
           <w:rFonts w:cstheme="minorHAnsi"/>
         </w:rPr>
       </w:pPr>
-      <w:r>
-        <w:rPr>
-          <w:rFonts w:cstheme="minorHAnsi"/>
-          <w:b/>
-          <w:bCs/>
-        </w:rPr>
-        <w:t xml:space="preserve">f_higherPk_MAF – </w:t>
+      <w:proofErr w:type="spellStart"/>
+      <w:proofErr w:type="gramStart"/>
+      <w:r>
+        <w:rPr>
+          <w:rFonts w:cstheme="minorHAnsi"/>
+          <w:b/>
+          <w:bCs/>
+        </w:rPr>
+        <w:t>f</w:t>
+      </w:r>
+      <w:proofErr w:type="gramEnd"/>
+      <w:r>
+        <w:rPr>
+          <w:rFonts w:cstheme="minorHAnsi"/>
+          <w:b/>
+          <w:bCs/>
+        </w:rPr>
+        <w:t>_higherPk_MAF</w:t>
+      </w:r>
+      <w:proofErr w:type="spellEnd"/>
+      <w:r>
+        <w:rPr>
+          <w:rFonts w:cstheme="minorHAnsi"/>
+          <w:b/>
+          <w:bCs/>
+        </w:rPr>
+        <w:t xml:space="preserve"> – </w:t>
       </w:r>
       <w:r>
         <w:rPr>
@@ -1570,19 +1970,53 @@
           <w:bCs/>
         </w:rPr>
       </w:pPr>
-      <w:r>
-        <w:rPr>
-          <w:rFonts w:cstheme="minorHAnsi"/>
-          <w:b/>
-          <w:bCs/>
-        </w:rPr>
-        <w:t xml:space="preserve">dif_higherPks_MAF – </w:t>
-      </w:r>
-      <w:r>
-        <w:rPr>
-          <w:rFonts w:cstheme="minorHAnsi"/>
-        </w:rPr>
-        <w:t>Différence en fréquence entre les 2 peaks (relative)</w:t>
+      <w:proofErr w:type="spellStart"/>
+      <w:proofErr w:type="gramStart"/>
+      <w:r>
+        <w:rPr>
+          <w:rFonts w:cstheme="minorHAnsi"/>
+          <w:b/>
+          <w:bCs/>
+        </w:rPr>
+        <w:t>dif</w:t>
+      </w:r>
+      <w:proofErr w:type="gramEnd"/>
+      <w:r>
+        <w:rPr>
+          <w:rFonts w:cstheme="minorHAnsi"/>
+          <w:b/>
+          <w:bCs/>
+        </w:rPr>
+        <w:t>_higherPks_MAF</w:t>
+      </w:r>
+      <w:proofErr w:type="spellEnd"/>
+      <w:r>
+        <w:rPr>
+          <w:rFonts w:cstheme="minorHAnsi"/>
+          <w:b/>
+          <w:bCs/>
+        </w:rPr>
+        <w:t xml:space="preserve"> – </w:t>
+      </w:r>
+      <w:r>
+        <w:rPr>
+          <w:rFonts w:cstheme="minorHAnsi"/>
+        </w:rPr>
+        <w:t xml:space="preserve">Différence en fréquence entre les 2 </w:t>
+      </w:r>
+      <w:proofErr w:type="spellStart"/>
+      <w:r>
+        <w:rPr>
+          <w:rFonts w:cstheme="minorHAnsi"/>
+        </w:rPr>
+        <w:t>peaks</w:t>
+      </w:r>
+      <w:proofErr w:type="spellEnd"/>
+      <w:r>
+        <w:rPr>
+          <w:rFonts w:cstheme="minorHAnsi"/>
+        </w:rPr>
+        <w:t xml:space="preserve"> (relative)</w:t>
       </w:r>
     </w:p>
     <w:p/>
@@ -1600,22 +2034,79 @@
           <w:lang w:val="en-US"/>
         </w:rPr>
       </w:pPr>
-      <w:r>
-        <w:rPr>
-          <w:lang w:val="en-US"/>
-        </w:rPr>
+    </w:p>
+    <w:p>
+      <w:r>
+        <w:rPr>
+          <w:highlight w:val="green"/>
+        </w:rPr>
+        <w:t xml:space="preserve">FAIRE UN BEAU GRAPH EN EXPLIQUANT </w:t>
+      </w:r>
+      <w:proofErr w:type="spellStart"/>
+      <w:r>
+        <w:rPr>
+          <w:highlight w:val="green"/>
+        </w:rPr>
+        <w:t>COMMENt</w:t>
+      </w:r>
+      <w:proofErr w:type="spellEnd"/>
+      <w:r>
+        <w:rPr>
+          <w:highlight w:val="green"/>
+        </w:rPr>
+        <w:t xml:space="preserve"> C’EST CALCULE et écrire les différentes </w:t>
+      </w:r>
+      <w:proofErr w:type="spellStart"/>
+      <w:r>
+        <w:rPr>
+          <w:highlight w:val="green"/>
+        </w:rPr>
+        <w:t>étpes</w:t>
+      </w:r>
+      <w:proofErr w:type="spellEnd"/>
+      <w:r>
+        <w:rPr>
+          <w:highlight w:val="green"/>
+        </w:rPr>
+        <w:t xml:space="preserve"> et </w:t>
+      </w:r>
+      <w:proofErr w:type="spellStart"/>
+      <w:r>
+        <w:rPr>
+          <w:highlight w:val="green"/>
+        </w:rPr>
+        <w:t>pouruqoi</w:t>
+      </w:r>
+      <w:proofErr w:type="spellEnd"/>
+      <w:r>
+        <w:rPr>
+          <w:highlight w:val="green"/>
+        </w:rPr>
+        <w:t xml:space="preserve"> elles sont faites</w:t>
+      </w:r>
+      <w:r>
+        <w:t xml:space="preserve"> (voir </w:t>
+      </w:r>
+      <w:hyperlink r:id="rId5" w:history="1">
+        <w:r>
+          <w:rPr>
+            <w:rStyle w:val="Lienhypertexte"/>
+          </w:rPr>
+          <w:t>http://practicalcryptography.com/miscellaneous/machine-learning/guide-mel-frequency-cepstral-coefficients-mfccs/</w:t>
+        </w:r>
+      </w:hyperlink>
+      <w:r>
+        <w:t>)</w:t>
+      </w:r>
+    </w:p>
+    <w:p>
+      <w:r>
         <w:t xml:space="preserve">Les 6 </w:t>
       </w:r>
       <w:r>
-        <w:rPr>
-          <w:lang w:val="en-US"/>
-        </w:rPr>
         <w:t>premiers</w:t>
       </w:r>
       <w:r>
-        <w:rPr>
-          <w:lang w:val="en-US"/>
-        </w:rPr>
         <w:t xml:space="preserve"> coefficients. </w:t>
       </w:r>
     </w:p>
@@ -1624,13 +2115,61 @@
         <w:t>Attention aux discontinuités quand o</w:t>
       </w:r>
       <w:r>
-        <w:t xml:space="preserve">n enleve les pleurs </w:t>
+        <w:t xml:space="preserve">n </w:t>
+      </w:r>
+      <w:proofErr w:type="spellStart"/>
+      <w:r>
+        <w:t>enleve</w:t>
+      </w:r>
+      <w:proofErr w:type="spellEnd"/>
+      <w:r>
+        <w:t xml:space="preserve"> les pleurs </w:t>
       </w:r>
       <w:r>
         <w:sym w:font="Wingdings" w:char="F0E0"/>
       </w:r>
       <w:r>
-        <w:t xml:space="preserve"> on prend le signal avec pleurs, on clacule les coefficients MFCC et apres on enleve les coeeficients MFCC qui correpondent aux pleurs</w:t>
+        <w:t xml:space="preserve"> on prend le signal avec pleurs, on </w:t>
+      </w:r>
+      <w:proofErr w:type="spellStart"/>
+      <w:r>
+        <w:t>clacule</w:t>
+      </w:r>
+      <w:proofErr w:type="spellEnd"/>
+      <w:r>
+        <w:t xml:space="preserve"> les coefficients MFCC et </w:t>
+      </w:r>
+      <w:proofErr w:type="spellStart"/>
+      <w:r>
+        <w:t>apres</w:t>
+      </w:r>
+      <w:proofErr w:type="spellEnd"/>
+      <w:r>
+        <w:t xml:space="preserve"> on </w:t>
+      </w:r>
+      <w:proofErr w:type="spellStart"/>
+      <w:r>
+        <w:t>enleve</w:t>
+      </w:r>
+      <w:proofErr w:type="spellEnd"/>
+      <w:r>
+        <w:t xml:space="preserve"> les </w:t>
+      </w:r>
+      <w:proofErr w:type="spellStart"/>
+      <w:r>
+        <w:t>coeeficients</w:t>
+      </w:r>
+      <w:proofErr w:type="spellEnd"/>
+      <w:r>
+        <w:t xml:space="preserve"> MFCC qui </w:t>
+      </w:r>
+      <w:proofErr w:type="spellStart"/>
+      <w:r>
+        <w:t>correpondent</w:t>
+      </w:r>
+      <w:proofErr w:type="spellEnd"/>
+      <w:r>
+        <w:t xml:space="preserve"> aux pleurs</w:t>
       </w:r>
       <w:r>
         <w:t xml:space="preserve">. </w:t>
@@ -1638,15 +2177,25 @@
     </w:p>
     <w:p>
       <w:r>
-        <w:t>Objectif : décrire la forme du spectre (du timbre) d’un signal à l’aide d’un nombre réduit de coefficients</w:t>
+        <w:t>Objectif : décr</w:t>
+      </w:r>
+      <w:bookmarkStart w:id="0" w:name="_GoBack"/>
+      <w:bookmarkEnd w:id="0"/>
+      <w:r>
+        <w:t>ire la forme du spectre (du timbre) d’un signal à l’aide d’un nombre réduit de coefficients</w:t>
       </w:r>
     </w:p>
     <w:p>
       <w:r>
         <w:t xml:space="preserve">P13 a 19 : Bonnes </w:t>
       </w:r>
-      <w:r>
-        <w:t xml:space="preserve">axplications </w:t>
+      <w:proofErr w:type="spellStart"/>
+      <w:r>
+        <w:t>axplications</w:t>
+      </w:r>
+      <w:proofErr w:type="spellEnd"/>
+      <w:r>
+        <w:t xml:space="preserve"> </w:t>
       </w:r>
       <w:r>
         <w:sym w:font="Wingdings" w:char="F0E0"/>
@@ -1654,7 +2203,7 @@
       <w:r>
         <w:t xml:space="preserve"> </w:t>
       </w:r>
-      <w:hyperlink r:id="rId5" w:history="1">
+      <w:hyperlink r:id="rId6" w:history="1">
         <w:r>
           <w:rPr>
             <w:rStyle w:val="Lienhypertexte"/>
@@ -1682,6 +2231,7 @@
           <w:szCs w:val="21"/>
           <w:shd w:val="clear" w:color="auto" w:fill="FFFFFF"/>
         </w:rPr>
+        <w:lastRenderedPageBreak/>
         <w:t>Le </w:t>
       </w:r>
       <w:r>
@@ -1706,19 +2256,39 @@
         </w:rPr>
         <w:t> (prononcé [</w:t>
       </w:r>
-      <w:hyperlink r:id="rId6" w:tooltip="Alphabet phonétique international" w:history="1">
-        <w:r>
-          <w:rPr>
-            <w:rStyle w:val="nowrap"/>
-            <w:rFonts w:ascii="Segoe UI" w:hAnsi="Segoe UI" w:cs="Segoe UI"/>
-            <w:color w:val="0B0080"/>
-            <w:sz w:val="21"/>
-            <w:szCs w:val="21"/>
-            <w:shd w:val="clear" w:color="auto" w:fill="FFFFFF"/>
-          </w:rPr>
-          <w:t>kɛpstr</w:t>
-        </w:r>
-      </w:hyperlink>
+      <w:proofErr w:type="spellStart"/>
+      <w:r>
+        <w:fldChar w:fldCharType="begin"/>
+      </w:r>
+      <w:r>
+        <w:instrText xml:space="preserve"> HYPERLINK "https://fr.wikipedia.org/wiki/Alphabet_phon%C3%A9tique_international" \o "Alphabet phonétique international" </w:instrText>
+      </w:r>
+      <w:r>
+        <w:fldChar w:fldCharType="separate"/>
+      </w:r>
+      <w:r>
+        <w:rPr>
+          <w:rStyle w:val="nowrap"/>
+          <w:rFonts w:ascii="Segoe UI" w:hAnsi="Segoe UI" w:cs="Segoe UI"/>
+          <w:color w:val="0B0080"/>
+          <w:sz w:val="21"/>
+          <w:szCs w:val="21"/>
+          <w:shd w:val="clear" w:color="auto" w:fill="FFFFFF"/>
+        </w:rPr>
+        <w:t>kɛpstr</w:t>
+      </w:r>
+      <w:proofErr w:type="spellEnd"/>
+      <w:r>
+        <w:rPr>
+          <w:rStyle w:val="nowrap"/>
+          <w:rFonts w:ascii="Segoe UI" w:hAnsi="Segoe UI" w:cs="Segoe UI"/>
+          <w:color w:val="0B0080"/>
+          <w:sz w:val="21"/>
+          <w:szCs w:val="21"/>
+          <w:shd w:val="clear" w:color="auto" w:fill="FFFFFF"/>
+        </w:rPr>
+        <w:fldChar w:fldCharType="end"/>
+      </w:r>
       <w:r>
         <w:rPr>
           <w:rFonts w:ascii="Arial" w:hAnsi="Arial" w:cs="Arial"/>
@@ -1741,6 +2311,7 @@
           <w:szCs w:val="21"/>
         </w:rPr>
       </w:pPr>
+      <w:proofErr w:type="gramStart"/>
       <w:r>
         <w:rPr>
           <w:rFonts w:ascii="Arial" w:eastAsia="Times New Roman" w:hAnsi="Arial" w:cs="Arial"/>
@@ -1748,7 +2319,17 @@
           <w:sz w:val="21"/>
           <w:szCs w:val="21"/>
         </w:rPr>
-        <w:t>la transformée de Fourier inverse appliquée au logarithme de la transformée de Fourier du signal.</w:t>
+        <w:t>la</w:t>
+      </w:r>
+      <w:proofErr w:type="gramEnd"/>
+      <w:r>
+        <w:rPr>
+          <w:rFonts w:ascii="Arial" w:eastAsia="Times New Roman" w:hAnsi="Arial" w:cs="Arial"/>
+          <w:color w:val="222222"/>
+          <w:sz w:val="21"/>
+          <w:szCs w:val="21"/>
+        </w:rPr>
+        <w:t xml:space="preserve"> transformée de Fourier inverse appliquée au logarithme de la transformée de Fourier du signal.</w:t>
       </w:r>
     </w:p>
     <w:p>
@@ -1898,7 +2479,6 @@
         <w:pStyle w:val="Titre2"/>
       </w:pPr>
       <w:r>
-        <w:lastRenderedPageBreak/>
         <w:t>LPC Coefficients</w:t>
       </w:r>
     </w:p>
@@ -1938,7 +2518,47 @@
           <w:sz w:val="22"/>
           <w:szCs w:val="22"/>
         </w:rPr>
-        <w:t xml:space="preserve">. Discoutinuité peut poser des porblemes mais pas très graves. Il faut sinon le coder à la main mais pas le temps. </w:t>
+        <w:t xml:space="preserve">. </w:t>
+      </w:r>
+      <w:proofErr w:type="spellStart"/>
+      <w:r>
+        <w:rPr>
+          <w:rFonts w:asciiTheme="minorHAnsi" w:hAnsiTheme="minorHAnsi" w:cstheme="minorBidi"/>
+          <w:color w:val="auto"/>
+          <w:sz w:val="22"/>
+          <w:szCs w:val="22"/>
+        </w:rPr>
+        <w:t>Discoutinuité</w:t>
+      </w:r>
+      <w:proofErr w:type="spellEnd"/>
+      <w:r>
+        <w:rPr>
+          <w:rFonts w:asciiTheme="minorHAnsi" w:hAnsiTheme="minorHAnsi" w:cstheme="minorBidi"/>
+          <w:color w:val="auto"/>
+          <w:sz w:val="22"/>
+          <w:szCs w:val="22"/>
+        </w:rPr>
+        <w:t xml:space="preserve"> peut poser des </w:t>
+      </w:r>
+      <w:proofErr w:type="spellStart"/>
+      <w:r>
+        <w:rPr>
+          <w:rFonts w:asciiTheme="minorHAnsi" w:hAnsiTheme="minorHAnsi" w:cstheme="minorBidi"/>
+          <w:color w:val="auto"/>
+          <w:sz w:val="22"/>
+          <w:szCs w:val="22"/>
+        </w:rPr>
+        <w:t>porblemes</w:t>
+      </w:r>
+      <w:proofErr w:type="spellEnd"/>
+      <w:r>
+        <w:rPr>
+          <w:rFonts w:asciiTheme="minorHAnsi" w:hAnsiTheme="minorHAnsi" w:cstheme="minorBidi"/>
+          <w:color w:val="auto"/>
+          <w:sz w:val="22"/>
+          <w:szCs w:val="22"/>
+        </w:rPr>
+        <w:t xml:space="preserve"> mais pas très graves. Il faut sinon le coder à la main mais pas le temps. </w:t>
       </w:r>
     </w:p>
     <w:p>
@@ -1958,7 +2578,27 @@
           <w:sz w:val="22"/>
           <w:szCs w:val="22"/>
         </w:rPr>
-        <w:t>Certains LPC coeff ne servent à rien (les premiers car pas dan 100 1200)</w:t>
+        <w:t xml:space="preserve">Certains LPC </w:t>
+      </w:r>
+      <w:proofErr w:type="spellStart"/>
+      <w:r>
+        <w:rPr>
+          <w:rFonts w:asciiTheme="minorHAnsi" w:hAnsiTheme="minorHAnsi" w:cstheme="minorBidi"/>
+          <w:color w:val="auto"/>
+          <w:sz w:val="22"/>
+          <w:szCs w:val="22"/>
+        </w:rPr>
+        <w:t>coeff</w:t>
+      </w:r>
+      <w:proofErr w:type="spellEnd"/>
+      <w:r>
+        <w:rPr>
+          <w:rFonts w:asciiTheme="minorHAnsi" w:hAnsiTheme="minorHAnsi" w:cstheme="minorBidi"/>
+          <w:color w:val="auto"/>
+          <w:sz w:val="22"/>
+          <w:szCs w:val="22"/>
+        </w:rPr>
+        <w:t xml:space="preserve"> ne servent à rien (les premiers car pas dan 100 1200)</w:t>
       </w:r>
     </w:p>
     <w:p>
@@ -1975,11 +2615,19 @@
           <w:lang w:val="en-US"/>
         </w:rPr>
       </w:pPr>
-      <w:r>
-        <w:rPr>
-          <w:lang w:val="en-US"/>
-        </w:rPr>
-        <w:t xml:space="preserve">Résults </w:t>
+      <w:proofErr w:type="spellStart"/>
+      <w:r>
+        <w:rPr>
+          <w:lang w:val="en-US"/>
+        </w:rPr>
+        <w:t>Résults</w:t>
+      </w:r>
+      <w:proofErr w:type="spellEnd"/>
+      <w:r>
+        <w:rPr>
+          <w:lang w:val="en-US"/>
+        </w:rPr>
+        <w:t xml:space="preserve"> </w:t>
       </w:r>
     </w:p>
     <w:p>

</xml_diff>

<commit_message>
Figures report MAF GMM
</commit_message>
<xml_diff>
--- a/Rapport/Reports Parts/Features_Extraction.docx
+++ b/Rapport/Reports Parts/Features_Extraction.docx
@@ -24,166 +24,179 @@
     </w:p>
     <w:p>
       <w:pPr>
+        <w:jc w:val="both"/>
         <w:rPr>
           <w:rFonts w:cstheme="minorHAnsi"/>
+          <w:lang w:val="en-US"/>
         </w:rPr>
       </w:pPr>
       <w:r>
         <w:rPr>
           <w:rFonts w:cstheme="minorHAnsi"/>
-          <w:highlight w:val="yellow"/>
-        </w:rPr>
-        <w:t xml:space="preserve">Blind to all the </w:t>
-      </w:r>
-      <w:proofErr w:type="spellStart"/>
+          <w:lang w:val="en-US"/>
+        </w:rPr>
+        <w:t xml:space="preserve">This part aims to extract </w:t>
+      </w:r>
       <w:r>
         <w:rPr>
           <w:rFonts w:cstheme="minorHAnsi"/>
-          <w:highlight w:val="yellow"/>
-        </w:rPr>
-        <w:t>things</w:t>
-      </w:r>
-      <w:proofErr w:type="spellEnd"/>
+          <w:lang w:val="en-US"/>
+        </w:rPr>
+        <w:t>features</w:t>
+      </w:r>
       <w:r>
         <w:rPr>
           <w:rFonts w:cstheme="minorHAnsi"/>
-          <w:highlight w:val="yellow"/>
+          <w:lang w:val="en-US"/>
+        </w:rPr>
+        <w:t xml:space="preserve"> on the signals. Once extracted</w:t>
+      </w:r>
+      <w:r>
+        <w:rPr>
+          <w:rFonts w:cstheme="minorHAnsi"/>
+          <w:lang w:val="en-US"/>
+        </w:rPr>
+        <w:t xml:space="preserve">, these </w:t>
+      </w:r>
+      <w:r>
+        <w:rPr>
+          <w:rFonts w:cstheme="minorHAnsi"/>
+          <w:lang w:val="en-US"/>
+        </w:rPr>
+        <w:t>characteristic</w:t>
+      </w:r>
+      <w:r>
+        <w:rPr>
+          <w:rFonts w:cstheme="minorHAnsi"/>
+          <w:lang w:val="en-US"/>
+        </w:rPr>
+        <w:t>s</w:t>
+      </w:r>
+      <w:r>
+        <w:rPr>
+          <w:rFonts w:cstheme="minorHAnsi"/>
+          <w:lang w:val="en-US"/>
+        </w:rPr>
+        <w:t xml:space="preserve"> will be</w:t>
+      </w:r>
+      <w:r>
+        <w:rPr>
+          <w:rFonts w:cstheme="minorHAnsi"/>
+          <w:lang w:val="en-US"/>
+        </w:rPr>
+        <w:t xml:space="preserve"> useful in observing the </w:t>
+      </w:r>
+      <w:r>
+        <w:rPr>
+          <w:rFonts w:cstheme="minorHAnsi"/>
+          <w:lang w:val="en-US"/>
+        </w:rPr>
+        <w:t xml:space="preserve">breathing sound </w:t>
+      </w:r>
+      <w:r>
+        <w:rPr>
+          <w:rFonts w:cstheme="minorHAnsi"/>
+          <w:lang w:val="en-US"/>
+        </w:rPr>
+        <w:t>differences between</w:t>
+      </w:r>
+      <w:r>
+        <w:rPr>
+          <w:rFonts w:cstheme="minorHAnsi"/>
+          <w:lang w:val="en-US"/>
+        </w:rPr>
+        <w:t xml:space="preserve"> preterm</w:t>
+      </w:r>
+      <w:r>
+        <w:rPr>
+          <w:rFonts w:cstheme="minorHAnsi"/>
+          <w:lang w:val="en-US"/>
+        </w:rPr>
+        <w:t xml:space="preserve"> ne</w:t>
+      </w:r>
+      <w:r>
+        <w:rPr>
+          <w:rFonts w:cstheme="minorHAnsi"/>
+          <w:lang w:val="en-US"/>
+        </w:rPr>
+        <w:t>onate</w:t>
+      </w:r>
+      <w:r>
+        <w:rPr>
+          <w:rFonts w:cstheme="minorHAnsi"/>
+          <w:lang w:val="en-US"/>
+        </w:rPr>
+        <w:t xml:space="preserve">s </w:t>
+      </w:r>
+      <w:r>
+        <w:rPr>
+          <w:rFonts w:cstheme="minorHAnsi"/>
+          <w:lang w:val="en-US"/>
+        </w:rPr>
+        <w:t xml:space="preserve">who </w:t>
+      </w:r>
+      <w:r>
+        <w:rPr>
+          <w:rFonts w:cstheme="minorHAnsi"/>
+          <w:lang w:val="en-US"/>
+        </w:rPr>
+        <w:t>need SRT, those who do not need it and those who have had it.</w:t>
+      </w:r>
+      <w:r>
+        <w:rPr>
+          <w:rFonts w:cstheme="minorHAnsi"/>
+          <w:lang w:val="en-US"/>
         </w:rPr>
         <w:t xml:space="preserve"> </w:t>
       </w:r>
       <w:r>
         <w:rPr>
           <w:rFonts w:cstheme="minorHAnsi"/>
-          <w:highlight w:val="yellow"/>
-          <w:lang w:val="en-US"/>
-        </w:rPr>
-        <w:sym w:font="Wingdings" w:char="F0E0"/>
+          <w:lang w:val="en-US"/>
+        </w:rPr>
+        <w:t xml:space="preserve">Being blind to these data, </w:t>
       </w:r>
       <w:r>
         <w:rPr>
           <w:rFonts w:cstheme="minorHAnsi"/>
-          <w:highlight w:val="yellow"/>
+          <w:lang w:val="en-US"/>
+        </w:rPr>
+        <w:t>my work</w:t>
+      </w:r>
+      <w:r>
+        <w:rPr>
+          <w:rFonts w:cstheme="minorHAnsi"/>
+          <w:lang w:val="en-US"/>
+        </w:rPr>
+        <w:t xml:space="preserve"> was </w:t>
+      </w:r>
+      <w:r>
+        <w:rPr>
+          <w:rFonts w:cstheme="minorHAnsi"/>
+          <w:lang w:val="en-US"/>
+        </w:rPr>
+        <w:t>to gather</w:t>
+      </w:r>
+      <w:r>
+        <w:rPr>
+          <w:rFonts w:cstheme="minorHAnsi"/>
+          <w:lang w:val="en-US"/>
         </w:rPr>
         <w:t xml:space="preserve"> </w:t>
       </w:r>
-      <w:proofErr w:type="gramStart"/>
       <w:r>
         <w:rPr>
           <w:rFonts w:cstheme="minorHAnsi"/>
-          <w:highlight w:val="yellow"/>
-        </w:rPr>
-        <w:t>Aim:</w:t>
-      </w:r>
-      <w:proofErr w:type="gramEnd"/>
+          <w:lang w:val="en-US"/>
+        </w:rPr>
+        <w:t>enough features, so that some of them can make a distinction</w:t>
+      </w:r>
       <w:r>
         <w:rPr>
           <w:rFonts w:cstheme="minorHAnsi"/>
-          <w:highlight w:val="yellow"/>
-        </w:rPr>
-        <w:t xml:space="preserve"> </w:t>
-      </w:r>
-      <w:proofErr w:type="spellStart"/>
-      <w:r>
-        <w:rPr>
-          <w:rFonts w:cstheme="minorHAnsi"/>
-          <w:highlight w:val="yellow"/>
-        </w:rPr>
-        <w:t>doing</w:t>
-      </w:r>
-      <w:proofErr w:type="spellEnd"/>
-      <w:r>
-        <w:rPr>
-          <w:rFonts w:cstheme="minorHAnsi"/>
-          <w:highlight w:val="yellow"/>
-        </w:rPr>
-        <w:t xml:space="preserve"> as </w:t>
-      </w:r>
-      <w:proofErr w:type="spellStart"/>
-      <w:r>
-        <w:rPr>
-          <w:rFonts w:cstheme="minorHAnsi"/>
-          <w:highlight w:val="yellow"/>
-        </w:rPr>
-        <w:t>much</w:t>
-      </w:r>
-      <w:proofErr w:type="spellEnd"/>
-      <w:r>
-        <w:rPr>
-          <w:rFonts w:cstheme="minorHAnsi"/>
-          <w:highlight w:val="yellow"/>
-        </w:rPr>
-        <w:t xml:space="preserve"> </w:t>
-      </w:r>
-      <w:proofErr w:type="spellStart"/>
-      <w:r>
-        <w:rPr>
-          <w:rFonts w:cstheme="minorHAnsi"/>
-          <w:highlight w:val="yellow"/>
-        </w:rPr>
-        <w:t>features</w:t>
-      </w:r>
-      <w:proofErr w:type="spellEnd"/>
-      <w:r>
-        <w:rPr>
-          <w:rFonts w:cstheme="minorHAnsi"/>
-          <w:highlight w:val="yellow"/>
-        </w:rPr>
-        <w:t xml:space="preserve"> as possible</w:t>
-      </w:r>
-      <w:r>
-        <w:rPr>
-          <w:rFonts w:cstheme="minorHAnsi"/>
-          <w:highlight w:val="yellow"/>
-        </w:rPr>
-        <w:t xml:space="preserve"> pour distinguer le avant et </w:t>
-      </w:r>
-      <w:proofErr w:type="spellStart"/>
-      <w:r>
-        <w:rPr>
-          <w:rFonts w:cstheme="minorHAnsi"/>
-          <w:highlight w:val="yellow"/>
-        </w:rPr>
-        <w:t>apres</w:t>
-      </w:r>
-      <w:proofErr w:type="spellEnd"/>
-      <w:r>
-        <w:rPr>
-          <w:rFonts w:cstheme="minorHAnsi"/>
-          <w:highlight w:val="yellow"/>
-        </w:rPr>
-        <w:t xml:space="preserve"> surfactant, ainsi que les </w:t>
-      </w:r>
-      <w:proofErr w:type="spellStart"/>
-      <w:r>
-        <w:rPr>
-          <w:rFonts w:cstheme="minorHAnsi"/>
-          <w:highlight w:val="yellow"/>
-        </w:rPr>
-        <w:t>bebes</w:t>
-      </w:r>
-      <w:proofErr w:type="spellEnd"/>
-      <w:r>
-        <w:rPr>
-          <w:rFonts w:cstheme="minorHAnsi"/>
-          <w:highlight w:val="yellow"/>
-        </w:rPr>
-        <w:t xml:space="preserve"> ayant eu recourt à la SRT des </w:t>
-      </w:r>
-      <w:proofErr w:type="spellStart"/>
-      <w:r>
-        <w:rPr>
-          <w:rFonts w:cstheme="minorHAnsi"/>
-          <w:highlight w:val="yellow"/>
-        </w:rPr>
-        <w:t>uatres</w:t>
-      </w:r>
-      <w:proofErr w:type="spellEnd"/>
-      <w:r>
-        <w:rPr>
-          <w:rFonts w:cstheme="minorHAnsi"/>
-          <w:highlight w:val="yellow"/>
-        </w:rPr>
-        <w:t>.</w:t>
+          <w:lang w:val="en-US"/>
+        </w:rPr>
+        <w:t xml:space="preserve">. </w:t>
       </w:r>
     </w:p>
     <w:p>
@@ -199,80 +212,71 @@
     </w:p>
     <w:p>
       <w:pPr>
-        <w:pStyle w:val="Default"/>
-        <w:rPr>
-          <w:rFonts w:asciiTheme="minorHAnsi" w:hAnsiTheme="minorHAnsi" w:cstheme="minorBidi"/>
-          <w:color w:val="auto"/>
-          <w:sz w:val="22"/>
-          <w:szCs w:val="22"/>
-          <w:lang w:val="en-US"/>
-        </w:rPr>
-      </w:pPr>
-      <w:r>
-        <w:rPr>
-          <w:rFonts w:asciiTheme="minorHAnsi" w:hAnsiTheme="minorHAnsi" w:cstheme="minorBidi"/>
-          <w:color w:val="auto"/>
-          <w:sz w:val="22"/>
-          <w:szCs w:val="22"/>
-          <w:lang w:val="en-US"/>
-        </w:rPr>
-        <w:t xml:space="preserve"> </w:t>
-      </w:r>
-      <w:proofErr w:type="spellStart"/>
-      <w:r>
-        <w:rPr>
-          <w:rFonts w:asciiTheme="minorHAnsi" w:hAnsiTheme="minorHAnsi" w:cstheme="minorBidi"/>
-          <w:color w:val="auto"/>
-          <w:sz w:val="22"/>
-          <w:szCs w:val="22"/>
-          <w:highlight w:val="yellow"/>
-          <w:lang w:val="en-US"/>
-        </w:rPr>
-        <w:t>Suivi</w:t>
-      </w:r>
-      <w:proofErr w:type="spellEnd"/>
-      <w:r>
-        <w:rPr>
-          <w:rFonts w:asciiTheme="minorHAnsi" w:hAnsiTheme="minorHAnsi" w:cstheme="minorBidi"/>
-          <w:color w:val="auto"/>
-          <w:sz w:val="22"/>
-          <w:szCs w:val="22"/>
-          <w:highlight w:val="yellow"/>
-          <w:lang w:val="en-US"/>
-        </w:rPr>
-        <w:t xml:space="preserve"> de </w:t>
-      </w:r>
-      <w:proofErr w:type="spellStart"/>
-      <w:r>
-        <w:rPr>
-          <w:rFonts w:asciiTheme="minorHAnsi" w:hAnsiTheme="minorHAnsi" w:cstheme="minorBidi"/>
-          <w:color w:val="auto"/>
-          <w:sz w:val="22"/>
-          <w:szCs w:val="22"/>
-          <w:highlight w:val="yellow"/>
-          <w:lang w:val="en-US"/>
-        </w:rPr>
-        <w:t>blabla</w:t>
-      </w:r>
-      <w:proofErr w:type="spellEnd"/>
-      <w:r>
-        <w:rPr>
-          <w:rFonts w:asciiTheme="minorHAnsi" w:hAnsiTheme="minorHAnsi" w:cstheme="minorBidi"/>
-          <w:color w:val="auto"/>
-          <w:sz w:val="22"/>
-          <w:szCs w:val="22"/>
-          <w:highlight w:val="yellow"/>
-          <w:lang w:val="en-US"/>
-        </w:rPr>
-        <w:t xml:space="preserve"> …</w:t>
-      </w:r>
-    </w:p>
-    <w:p>
-      <w:pPr>
-        <w:rPr>
-          <w:lang w:val="en-US"/>
-        </w:rPr>
-      </w:pPr>
+        <w:jc w:val="both"/>
+        <w:rPr>
+          <w:lang w:val="en-US"/>
+        </w:rPr>
+      </w:pPr>
+      <w:r>
+        <w:rPr>
+          <w:lang w:val="en-US"/>
+        </w:rPr>
+        <w:t xml:space="preserve">The main characteristics identified are spectral. Some are directly </w:t>
+      </w:r>
+      <w:r>
+        <w:rPr>
+          <w:lang w:val="en-US"/>
+        </w:rPr>
+        <w:t xml:space="preserve">taken </w:t>
+      </w:r>
+      <w:r>
+        <w:rPr>
+          <w:lang w:val="en-US"/>
+        </w:rPr>
+        <w:t>from the power spectrum,</w:t>
+      </w:r>
+      <w:r>
+        <w:rPr>
+          <w:lang w:val="en-US"/>
+        </w:rPr>
+        <w:t xml:space="preserve"> and </w:t>
+      </w:r>
+      <w:r>
+        <w:rPr>
+          <w:lang w:val="en-US"/>
+        </w:rPr>
+        <w:t>others are derived from spectrum fit</w:t>
+      </w:r>
+      <w:r>
+        <w:rPr>
+          <w:lang w:val="en-US"/>
+        </w:rPr>
+        <w:t>s</w:t>
+      </w:r>
+      <w:r>
+        <w:rPr>
+          <w:lang w:val="en-US"/>
+        </w:rPr>
+        <w:t xml:space="preserve">.  </w:t>
+      </w:r>
+      <w:r>
+        <w:rPr>
+          <w:lang w:val="en-US"/>
+        </w:rPr>
+        <w:t>F</w:t>
+      </w:r>
+      <w:r>
+        <w:rPr>
+          <w:lang w:val="en-US"/>
+        </w:rPr>
+        <w:t>inally,</w:t>
+      </w:r>
+      <w:r>
+        <w:rPr>
+          <w:lang w:val="en-US"/>
+        </w:rPr>
+        <w:t xml:space="preserve"> the MFCC coefficients as well as the LPC coefficients are calculated.</w:t>
+      </w:r>
     </w:p>
     <w:p>
       <w:pPr>
@@ -925,7 +929,7 @@
           <w:lang w:val="en-US"/>
         </w:rPr>
         <w:drawing>
-          <wp:inline distT="0" distB="0" distL="0" distR="0" wp14:anchorId="14043E2D" wp14:editId="4D860D85">
+          <wp:inline distT="0" distB="0" distL="0" distR="0" wp14:anchorId="14043E2D" wp14:editId="3F1EC6D9">
             <wp:extent cx="4459458" cy="2590529"/>
             <wp:effectExtent l="0" t="0" r="0" b="635"/>
             <wp:docPr id="6" name="Image 6"/>
@@ -942,7 +946,7 @@
                     </pic:cNvPicPr>
                   </pic:nvPicPr>
                   <pic:blipFill rotWithShape="1">
-                    <a:blip r:embed="rId8">
+                    <a:blip r:embed="rId8" cstate="print">
                       <a:extLst>
                         <a:ext uri="{28A0092B-C50C-407E-A947-70E740481C1C}">
                           <a14:useLocalDpi xmlns:a14="http://schemas.microsoft.com/office/drawing/2010/main" val="0"/>
@@ -955,7 +959,7 @@
                   <pic:spPr bwMode="auto">
                     <a:xfrm>
                       <a:off x="0" y="0"/>
-                      <a:ext cx="4464718" cy="2593584"/>
+                      <a:ext cx="4459458" cy="2590529"/>
                     </a:xfrm>
                     <a:prstGeom prst="rect">
                       <a:avLst/>
@@ -1089,6 +1093,7 @@
           <w:szCs w:val="22"/>
           <w:lang w:val="en-US"/>
         </w:rPr>
+        <w:lastRenderedPageBreak/>
         <w:t xml:space="preserve">p25 </w:t>
       </w:r>
       <w:r>
@@ -1223,8 +1228,6 @@
           <w:lang w:val="en-US"/>
         </w:rPr>
       </w:pPr>
-      <w:bookmarkStart w:id="1" w:name="_GoBack"/>
-      <w:bookmarkEnd w:id="1"/>
     </w:p>
     <w:p>
       <w:pPr>
@@ -1813,7 +1816,7 @@
           <w:szCs w:val="22"/>
         </w:rPr>
         <w:drawing>
-          <wp:inline distT="0" distB="0" distL="0" distR="0" wp14:anchorId="09208FE3" wp14:editId="650627B7">
+          <wp:inline distT="0" distB="0" distL="0" distR="0" wp14:anchorId="09208FE3" wp14:editId="3C09E574">
             <wp:extent cx="4601002" cy="2806505"/>
             <wp:effectExtent l="0" t="0" r="0" b="0"/>
             <wp:docPr id="9" name="Image 9"/>
@@ -1845,7 +1848,7 @@
                   <pic:spPr bwMode="auto">
                     <a:xfrm>
                       <a:off x="0" y="0"/>
-                      <a:ext cx="4633492" cy="2826323"/>
+                      <a:ext cx="4601002" cy="2806505"/>
                     </a:xfrm>
                     <a:prstGeom prst="rect">
                       <a:avLst/>
@@ -2082,7 +2085,6 @@
           <w:color w:val="auto"/>
           <w:sz w:val="22"/>
           <w:szCs w:val="22"/>
-          <w:lang w:val="en-US"/>
         </w:rPr>
       </w:pPr>
     </w:p>
@@ -2103,7 +2105,7 @@
         </w:rPr>
         <w:lastRenderedPageBreak/>
         <w:drawing>
-          <wp:inline distT="0" distB="0" distL="0" distR="0" wp14:anchorId="57AF34E8" wp14:editId="0B973B4C">
+          <wp:inline distT="0" distB="0" distL="0" distR="0" wp14:anchorId="57AF34E8" wp14:editId="79E833FD">
             <wp:extent cx="4691575" cy="3068346"/>
             <wp:effectExtent l="0" t="0" r="0" b="0"/>
             <wp:docPr id="13" name="Image 13"/>
@@ -2120,7 +2122,7 @@
                     </pic:cNvPicPr>
                   </pic:nvPicPr>
                   <pic:blipFill>
-                    <a:blip r:embed="rId10">
+                    <a:blip r:embed="rId10" cstate="print">
                       <a:extLst>
                         <a:ext uri="{28A0092B-C50C-407E-A947-70E740481C1C}">
                           <a14:useLocalDpi xmlns:a14="http://schemas.microsoft.com/office/drawing/2010/main" val="0"/>
@@ -2135,7 +2137,7 @@
                   <pic:spPr bwMode="auto">
                     <a:xfrm>
                       <a:off x="0" y="0"/>
-                      <a:ext cx="4718207" cy="3085764"/>
+                      <a:ext cx="4691575" cy="3068346"/>
                     </a:xfrm>
                     <a:prstGeom prst="rect">
                       <a:avLst/>
@@ -2251,83 +2253,43 @@
       </w:pPr>
       <w:r>
         <w:lastRenderedPageBreak/>
-        <w:softHyphen/>
-      </w:r>
-      <w:r>
-        <w:t>Power</w:t>
-      </w:r>
-      <w:r>
-        <w:t xml:space="preserve"> Spectrum Fit</w:t>
-      </w:r>
-    </w:p>
-    <w:p>
-      <w:r>
-        <w:rPr>
-          <w:lang w:val="en-US"/>
-        </w:rPr>
-        <w:t xml:space="preserve">Aim: Obtain other information on the power spectrum by fit it to some models. </w:t>
-      </w:r>
-      <w:r>
-        <w:t xml:space="preserve">On a choisi de regarder des informations sur les </w:t>
-      </w:r>
-      <w:proofErr w:type="spellStart"/>
-      <w:r>
-        <w:t>p</w:t>
-      </w:r>
-      <w:r>
-        <w:t>eaks</w:t>
-      </w:r>
-      <w:proofErr w:type="spellEnd"/>
-      <w:r>
-        <w:t>.</w:t>
-      </w:r>
-    </w:p>
-    <w:p>
-      <w:r>
-        <w:rPr>
-          <w:highlight w:val="yellow"/>
-        </w:rPr>
-        <w:t>LE faire sur 10*log10 comme les autres ??</w:t>
-      </w:r>
-    </w:p>
-    <w:p>
-      <w:pPr>
-        <w:pStyle w:val="Titre3"/>
-      </w:pPr>
-      <w:r>
-        <w:t>MAF: Moving Average Filter</w:t>
-      </w:r>
-    </w:p>
-    <w:p>
-      <w:r>
-        <w:t>Qu’est-</w:t>
-      </w:r>
-      <w:r>
-        <w:t xml:space="preserve">ce que c’est ? </w:t>
-      </w:r>
-      <w:r>
-        <w:t xml:space="preserve">Pourquoi avoir choisi </w:t>
-      </w:r>
-      <w:proofErr w:type="spellStart"/>
-      <w:proofErr w:type="gramStart"/>
-      <w:r>
-        <w:t>ca</w:t>
-      </w:r>
-      <w:proofErr w:type="spellEnd"/>
-      <w:proofErr w:type="gramEnd"/>
-      <w:r>
-        <w:t xml:space="preserve"> ? </w:t>
-      </w:r>
-    </w:p>
-    <w:p>
-      <w:r>
-        <w:rPr>
-          <w:highlight w:val="green"/>
-        </w:rPr>
-        <w:t>Mettre figure</w:t>
-      </w:r>
-      <w:r>
-        <w:t xml:space="preserve"> </w:t>
+        <w:t>Welch Periodogram</w:t>
+      </w:r>
+      <w:r>
+        <w:t xml:space="preserve"> Fit</w:t>
+      </w:r>
+    </w:p>
+    <w:p>
+      <w:pPr>
+        <w:rPr>
+          <w:lang w:val="en-US"/>
+        </w:rPr>
+      </w:pPr>
+      <w:r>
+        <w:rPr>
+          <w:lang w:val="en-US"/>
+        </w:rPr>
+        <w:t>In order to obtain further information on power spectral density, Welch periodogram models were generated. The filtering by moving average and the Gaussian Mixture model were used.</w:t>
+      </w:r>
+    </w:p>
+    <w:p>
+      <w:r>
+        <w:t xml:space="preserve">Sur ces modèles, il a été décidé de se concentrer sur </w:t>
+      </w:r>
+      <w:r>
+        <w:t>des caractéristiques liées</w:t>
+      </w:r>
+      <w:r>
+        <w:t xml:space="preserve"> à leur forme, et notamment à leurs </w:t>
+      </w:r>
+      <w:r>
+        <w:t>pi</w:t>
+      </w:r>
+      <w:r>
+        <w:t>c</w:t>
+      </w:r>
+      <w:r>
+        <w:t>s. Elles sont décrites ci-dessous :</w:t>
       </w:r>
     </w:p>
     <w:p>
@@ -2340,6 +2302,8 @@
           <w:rFonts w:cstheme="minorHAnsi"/>
         </w:rPr>
       </w:pPr>
+      <w:bookmarkStart w:id="1" w:name="_GoBack"/>
+      <w:bookmarkEnd w:id="1"/>
       <w:proofErr w:type="spellStart"/>
       <w:proofErr w:type="gramStart"/>
       <w:r>
@@ -2357,7 +2321,7 @@
           <w:b/>
           <w:bCs/>
         </w:rPr>
-        <w:t>_pks_MAF</w:t>
+        <w:t>_pks</w:t>
       </w:r>
       <w:proofErr w:type="spellEnd"/>
       <w:r>
@@ -2374,30 +2338,42 @@
           <w:b/>
           <w:bCs/>
         </w:rPr>
-        <w:t>–</w:t>
+        <w:t xml:space="preserve">– </w:t>
       </w:r>
       <w:r>
         <w:rPr>
           <w:rFonts w:cstheme="minorHAnsi"/>
-          <w:b/>
-          <w:bCs/>
+        </w:rPr>
+        <w:t xml:space="preserve">Nombre de </w:t>
+      </w:r>
+      <w:proofErr w:type="spellStart"/>
+      <w:r>
+        <w:rPr>
+          <w:rFonts w:cstheme="minorHAnsi"/>
+        </w:rPr>
+        <w:t>peaks</w:t>
+      </w:r>
+      <w:proofErr w:type="spellEnd"/>
+      <w:r>
+        <w:rPr>
+          <w:rFonts w:cstheme="minorHAnsi"/>
+        </w:rPr>
+        <w:t xml:space="preserve"> dans le </w:t>
+      </w:r>
+      <w:proofErr w:type="spellStart"/>
+      <w:r>
+        <w:rPr>
+          <w:rFonts w:cstheme="minorHAnsi"/>
+        </w:rPr>
+        <w:t>modéle</w:t>
+      </w:r>
+      <w:proofErr w:type="spellEnd"/>
+      <w:r>
+        <w:rPr>
+          <w:rFonts w:cstheme="minorHAnsi"/>
         </w:rPr>
         <w:t xml:space="preserve"> </w:t>
       </w:r>
-      <w:r>
-        <w:rPr>
-          <w:rFonts w:cstheme="minorHAnsi"/>
-        </w:rPr>
-        <w:t xml:space="preserve">Nombre de </w:t>
-      </w:r>
-      <w:proofErr w:type="spellStart"/>
-      <w:r>
-        <w:rPr>
-          <w:rFonts w:cstheme="minorHAnsi"/>
-        </w:rPr>
-        <w:t>peaks</w:t>
-      </w:r>
-      <w:proofErr w:type="spellEnd"/>
     </w:p>
     <w:p>
       <w:pPr>
@@ -2439,7 +2415,7 @@
           <w:b/>
           <w:bCs/>
         </w:rPr>
-        <w:t>_higherPk_MAF</w:t>
+        <w:t>_higherPk</w:t>
       </w:r>
       <w:proofErr w:type="spellEnd"/>
       <w:r>
@@ -2448,23 +2424,7 @@
           <w:b/>
           <w:bCs/>
         </w:rPr>
-        <w:t xml:space="preserve"> </w:t>
-      </w:r>
-      <w:r>
-        <w:rPr>
-          <w:rFonts w:cstheme="minorHAnsi"/>
-          <w:b/>
-          <w:bCs/>
-        </w:rPr>
-        <w:t>–</w:t>
-      </w:r>
-      <w:r>
-        <w:rPr>
-          <w:rFonts w:cstheme="minorHAnsi"/>
-          <w:b/>
-          <w:bCs/>
-        </w:rPr>
-        <w:t xml:space="preserve"> </w:t>
+        <w:t xml:space="preserve">– </w:t>
       </w:r>
       <w:r>
         <w:rPr>
@@ -2515,7 +2475,7 @@
           <w:b/>
           <w:bCs/>
         </w:rPr>
-        <w:t>_higherPks_MAF</w:t>
+        <w:t>_higherPks</w:t>
       </w:r>
       <w:proofErr w:type="spellEnd"/>
       <w:r>
@@ -2524,546 +2484,1757 @@
           <w:b/>
           <w:bCs/>
         </w:rPr>
+        <w:t xml:space="preserve">– </w:t>
+      </w:r>
+      <w:r>
+        <w:rPr>
+          <w:rFonts w:cstheme="minorHAnsi"/>
+        </w:rPr>
+        <w:t>Différence</w:t>
+      </w:r>
+      <w:r>
+        <w:rPr>
+          <w:rFonts w:cstheme="minorHAnsi"/>
+        </w:rPr>
+        <w:t xml:space="preserve"> relative</w:t>
+      </w:r>
+      <w:r>
+        <w:rPr>
+          <w:rFonts w:cstheme="minorHAnsi"/>
+        </w:rPr>
+        <w:t xml:space="preserve"> en fréquence entre les 2 </w:t>
+      </w:r>
+      <w:proofErr w:type="spellStart"/>
+      <w:r>
+        <w:rPr>
+          <w:rFonts w:cstheme="minorHAnsi"/>
+        </w:rPr>
+        <w:t>peaks</w:t>
+      </w:r>
+      <w:proofErr w:type="spellEnd"/>
+      <w:r>
+        <w:rPr>
+          <w:rFonts w:cstheme="minorHAnsi"/>
+        </w:rPr>
+        <w:t xml:space="preserve"> les plus important</w:t>
+      </w:r>
+    </w:p>
+    <w:p/>
+    <w:p>
+      <w:pPr>
+        <w:pStyle w:val="Titre3"/>
+      </w:pPr>
+      <w:r>
+        <w:t>MAF: Moving Average Filter</w:t>
+      </w:r>
+    </w:p>
+    <w:p>
+      <w:pPr>
+        <w:shd w:val="clear" w:color="auto" w:fill="FFFFFF"/>
+        <w:spacing w:after="150" w:line="270" w:lineRule="atLeast"/>
+        <w:rPr>
+          <w:rFonts w:ascii="Arial" w:hAnsi="Arial" w:cs="Arial"/>
+          <w:color w:val="222222"/>
+          <w:sz w:val="21"/>
+          <w:szCs w:val="21"/>
+          <w:shd w:val="clear" w:color="auto" w:fill="FFFFFF"/>
+        </w:rPr>
+      </w:pPr>
+      <w:r>
+        <w:t xml:space="preserve">La </w:t>
+      </w:r>
+      <w:proofErr w:type="spellStart"/>
+      <w:r>
+        <w:t>moving</w:t>
+      </w:r>
+      <w:proofErr w:type="spellEnd"/>
+      <w:r>
         <w:t xml:space="preserve"> </w:t>
       </w:r>
-      <w:r>
-        <w:rPr>
-          <w:rFonts w:cstheme="minorHAnsi"/>
-          <w:b/>
-          <w:bCs/>
-        </w:rPr>
-        <w:t>–</w:t>
-      </w:r>
-      <w:r>
-        <w:rPr>
-          <w:rFonts w:cstheme="minorHAnsi"/>
-          <w:b/>
-          <w:bCs/>
+      <w:proofErr w:type="spellStart"/>
+      <w:r>
+        <w:t>average</w:t>
+      </w:r>
+      <w:proofErr w:type="spellEnd"/>
+      <w:r>
+        <w:t xml:space="preserve"> permet de </w:t>
+      </w:r>
+      <w:r>
+        <w:rPr>
+          <w:rFonts w:ascii="Arial" w:hAnsi="Arial" w:cs="Arial"/>
+          <w:color w:val="222222"/>
+          <w:sz w:val="21"/>
+          <w:szCs w:val="21"/>
+          <w:shd w:val="clear" w:color="auto" w:fill="FFFFFF"/>
+        </w:rPr>
+        <w:t xml:space="preserve">lisser le </w:t>
+      </w:r>
+      <w:proofErr w:type="spellStart"/>
+      <w:r>
+        <w:rPr>
+          <w:rFonts w:ascii="Arial" w:hAnsi="Arial" w:cs="Arial"/>
+          <w:color w:val="222222"/>
+          <w:sz w:val="21"/>
+          <w:szCs w:val="21"/>
+          <w:shd w:val="clear" w:color="auto" w:fill="FFFFFF"/>
+        </w:rPr>
+        <w:t>periodogramme</w:t>
+      </w:r>
+      <w:proofErr w:type="spellEnd"/>
+      <w:r>
+        <w:rPr>
+          <w:rFonts w:ascii="Arial" w:hAnsi="Arial" w:cs="Arial"/>
+          <w:color w:val="222222"/>
+          <w:sz w:val="21"/>
+          <w:szCs w:val="21"/>
+          <w:shd w:val="clear" w:color="auto" w:fill="FFFFFF"/>
+        </w:rPr>
+        <w:t> </w:t>
+      </w:r>
+      <w:r>
+        <w:rPr>
+          <w:rFonts w:ascii="Arial" w:hAnsi="Arial" w:cs="Arial"/>
+          <w:color w:val="222222"/>
+          <w:sz w:val="21"/>
+          <w:szCs w:val="21"/>
+          <w:shd w:val="clear" w:color="auto" w:fill="FFFFFF"/>
         </w:rPr>
         <w:t xml:space="preserve"> </w:t>
       </w:r>
       <w:r>
         <w:rPr>
-          <w:rFonts w:cstheme="minorHAnsi"/>
-        </w:rPr>
-        <w:t xml:space="preserve">Différence en fréquence entre les 2 </w:t>
+          <w:rFonts w:ascii="Arial" w:hAnsi="Arial" w:cs="Arial"/>
+          <w:color w:val="222222"/>
+          <w:sz w:val="21"/>
+          <w:szCs w:val="21"/>
+          <w:shd w:val="clear" w:color="auto" w:fill="FFFFFF"/>
+        </w:rPr>
+        <w:t>en supprimant les </w:t>
+      </w:r>
+      <w:hyperlink r:id="rId11" w:tooltip="wikt:fluctuation" w:history="1">
+        <w:r>
+          <w:rPr>
+            <w:rStyle w:val="Lienhypertexte"/>
+            <w:rFonts w:ascii="Arial" w:hAnsi="Arial" w:cs="Arial"/>
+            <w:color w:val="663366"/>
+            <w:sz w:val="21"/>
+            <w:szCs w:val="21"/>
+            <w:shd w:val="clear" w:color="auto" w:fill="FFFFFF"/>
+          </w:rPr>
+          <w:t>fluctuations</w:t>
+        </w:r>
+      </w:hyperlink>
+      <w:r>
+        <w:rPr>
+          <w:rFonts w:ascii="Arial" w:hAnsi="Arial" w:cs="Arial"/>
+          <w:color w:val="222222"/>
+          <w:sz w:val="21"/>
+          <w:szCs w:val="21"/>
+          <w:shd w:val="clear" w:color="auto" w:fill="FFFFFF"/>
+        </w:rPr>
+        <w:t> </w:t>
+      </w:r>
+      <w:hyperlink r:id="rId12" w:tooltip="wikt:transitoire" w:history="1">
+        <w:r>
+          <w:rPr>
+            <w:rStyle w:val="Lienhypertexte"/>
+            <w:rFonts w:ascii="Arial" w:hAnsi="Arial" w:cs="Arial"/>
+            <w:color w:val="663366"/>
+            <w:sz w:val="21"/>
+            <w:szCs w:val="21"/>
+            <w:shd w:val="clear" w:color="auto" w:fill="FFFFFF"/>
+          </w:rPr>
+          <w:t>transitoires</w:t>
+        </w:r>
+      </w:hyperlink>
+      <w:r>
+        <w:rPr>
+          <w:rFonts w:ascii="Arial" w:hAnsi="Arial" w:cs="Arial"/>
+          <w:color w:val="222222"/>
+          <w:sz w:val="21"/>
+          <w:szCs w:val="21"/>
+          <w:shd w:val="clear" w:color="auto" w:fill="FFFFFF"/>
+        </w:rPr>
+        <w:t xml:space="preserve"> </w:t>
+      </w:r>
+      <w:r>
+        <w:rPr>
+          <w:rFonts w:ascii="Arial" w:hAnsi="Arial" w:cs="Arial"/>
+          <w:color w:val="222222"/>
+          <w:sz w:val="21"/>
+          <w:szCs w:val="21"/>
+          <w:shd w:val="clear" w:color="auto" w:fill="FFFFFF"/>
+        </w:rPr>
+        <w:t xml:space="preserve">de façon à en souligner les tendances </w:t>
+      </w:r>
+      <w:r>
+        <w:rPr>
+          <w:rFonts w:ascii="Arial" w:hAnsi="Arial" w:cs="Arial"/>
+          <w:color w:val="222222"/>
+          <w:sz w:val="21"/>
+          <w:szCs w:val="21"/>
+          <w:shd w:val="clear" w:color="auto" w:fill="FFFFFF"/>
+        </w:rPr>
+        <w:t>globale</w:t>
+      </w:r>
+      <w:r>
+        <w:rPr>
+          <w:rFonts w:ascii="Arial" w:hAnsi="Arial" w:cs="Arial"/>
+          <w:color w:val="222222"/>
+          <w:sz w:val="21"/>
+          <w:szCs w:val="21"/>
+          <w:shd w:val="clear" w:color="auto" w:fill="FFFFFF"/>
+        </w:rPr>
+        <w:t>s</w:t>
+      </w:r>
+      <w:r>
+        <w:rPr>
+          <w:rFonts w:ascii="Arial" w:hAnsi="Arial" w:cs="Arial"/>
+          <w:color w:val="222222"/>
+          <w:sz w:val="21"/>
+          <w:szCs w:val="21"/>
+          <w:shd w:val="clear" w:color="auto" w:fill="FFFFFF"/>
+        </w:rPr>
+        <w:t>.</w:t>
+      </w:r>
+    </w:p>
+    <w:p>
+      <w:pPr>
+        <w:shd w:val="clear" w:color="auto" w:fill="FFFFFF"/>
+        <w:spacing w:after="150" w:line="270" w:lineRule="atLeast"/>
+        <w:jc w:val="both"/>
+        <w:rPr>
+          <w:lang w:val="en-US"/>
+        </w:rPr>
+      </w:pPr>
+      <w:r>
+        <w:rPr>
+          <w:rFonts w:ascii="Arial" w:hAnsi="Arial" w:cs="Arial"/>
+          <w:color w:val="222222"/>
+          <w:sz w:val="21"/>
+          <w:szCs w:val="21"/>
+          <w:shd w:val="clear" w:color="auto" w:fill="FFFFFF"/>
+        </w:rPr>
+        <w:t>Cette moyenne est dite </w:t>
+      </w:r>
+      <w:r>
+        <w:rPr>
+          <w:rFonts w:ascii="Arial" w:hAnsi="Arial" w:cs="Arial"/>
+          <w:i/>
+          <w:iCs/>
+          <w:color w:val="222222"/>
+          <w:sz w:val="21"/>
+          <w:szCs w:val="21"/>
+          <w:shd w:val="clear" w:color="auto" w:fill="FFFFFF"/>
+        </w:rPr>
+        <w:t>mobile</w:t>
+      </w:r>
+      <w:r>
+        <w:rPr>
+          <w:rFonts w:ascii="Arial" w:hAnsi="Arial" w:cs="Arial"/>
+          <w:color w:val="222222"/>
+          <w:sz w:val="21"/>
+          <w:szCs w:val="21"/>
+          <w:shd w:val="clear" w:color="auto" w:fill="FFFFFF"/>
+        </w:rPr>
+        <w:t> parce qu'elle est recalculée de façon continue, en utilisant à chaque calcul un sous-ensemble d'éléments dans lequel un nouvel élément remplace le plus ancien ou s'ajoute au sous-ensemble.</w:t>
+      </w:r>
+      <w:r>
+        <w:rPr>
+          <w:rFonts w:ascii="Arial" w:hAnsi="Arial" w:cs="Arial"/>
+          <w:color w:val="222222"/>
+          <w:sz w:val="21"/>
+          <w:szCs w:val="21"/>
+          <w:shd w:val="clear" w:color="auto" w:fill="FFFFFF"/>
+        </w:rPr>
+        <w:t xml:space="preserve"> </w:t>
       </w:r>
       <w:proofErr w:type="spellStart"/>
       <w:r>
         <w:rPr>
-          <w:rFonts w:cstheme="minorHAnsi"/>
-        </w:rPr>
+          <w:rFonts w:ascii="Arial" w:hAnsi="Arial" w:cs="Arial"/>
+          <w:color w:val="222222"/>
+          <w:sz w:val="21"/>
+          <w:szCs w:val="21"/>
+          <w:shd w:val="clear" w:color="auto" w:fill="FFFFFF"/>
+          <w:lang w:val="en-US"/>
+        </w:rPr>
+        <w:t>I</w:t>
+      </w:r>
+      <w:r>
+        <w:rPr>
+          <w:rFonts w:ascii="Arial" w:hAnsi="Arial" w:cs="Arial"/>
+          <w:color w:val="222222"/>
+          <w:sz w:val="21"/>
+          <w:szCs w:val="21"/>
+          <w:shd w:val="clear" w:color="auto" w:fill="FFFFFF"/>
+          <w:lang w:val="en-US"/>
+        </w:rPr>
+        <w:t>ci</w:t>
+      </w:r>
+      <w:proofErr w:type="spellEnd"/>
+      <w:r>
+        <w:rPr>
+          <w:rFonts w:ascii="Arial" w:hAnsi="Arial" w:cs="Arial"/>
+          <w:color w:val="222222"/>
+          <w:sz w:val="21"/>
+          <w:szCs w:val="21"/>
+          <w:shd w:val="clear" w:color="auto" w:fill="FFFFFF"/>
+          <w:lang w:val="en-US"/>
+        </w:rPr>
+        <w:t xml:space="preserve">, le span </w:t>
+      </w:r>
+      <w:proofErr w:type="spellStart"/>
+      <w:r>
+        <w:rPr>
+          <w:rFonts w:ascii="Arial" w:hAnsi="Arial" w:cs="Arial"/>
+          <w:color w:val="222222"/>
+          <w:sz w:val="21"/>
+          <w:szCs w:val="21"/>
+          <w:shd w:val="clear" w:color="auto" w:fill="FFFFFF"/>
+          <w:lang w:val="en-US"/>
+        </w:rPr>
+        <w:t>est</w:t>
+      </w:r>
+      <w:proofErr w:type="spellEnd"/>
+      <w:r>
+        <w:rPr>
+          <w:rFonts w:ascii="Arial" w:hAnsi="Arial" w:cs="Arial"/>
+          <w:color w:val="222222"/>
+          <w:sz w:val="21"/>
+          <w:szCs w:val="21"/>
+          <w:shd w:val="clear" w:color="auto" w:fill="FFFFFF"/>
+          <w:lang w:val="en-US"/>
+        </w:rPr>
+        <w:t xml:space="preserve"> de 5. </w:t>
+      </w:r>
+      <w:r>
+        <w:rPr>
+          <w:lang w:val="en-US"/>
+        </w:rPr>
+        <w:t xml:space="preserve">The </w:t>
+      </w:r>
+      <w:r>
+        <w:rPr>
+          <w:lang w:val="en-US"/>
+        </w:rPr>
+        <w:t xml:space="preserve">calculation of </w:t>
+      </w:r>
+      <w:r>
+        <w:rPr>
+          <w:lang w:val="en-US"/>
+        </w:rPr>
+        <w:t xml:space="preserve">elements </w:t>
+      </w:r>
+      <w:r>
+        <w:rPr>
+          <w:lang w:val="en-US"/>
+        </w:rPr>
+        <w:t>is</w:t>
+      </w:r>
+      <w:r>
+        <w:rPr>
+          <w:lang w:val="en-US"/>
+        </w:rPr>
+        <w:t xml:space="preserve"> given</w:t>
+      </w:r>
+      <w:r>
+        <w:rPr>
+          <w:lang w:val="en-US"/>
+        </w:rPr>
+        <w:t xml:space="preserve"> below, with</w:t>
+      </w:r>
+      <w:r>
+        <w:rPr>
+          <w:lang w:val="en-US"/>
+        </w:rPr>
+        <w:t xml:space="preserve"> $x$ the </w:t>
+      </w:r>
+      <w:r>
+        <w:rPr>
+          <w:lang w:val="en-US"/>
+        </w:rPr>
+        <w:t xml:space="preserve">starting </w:t>
+      </w:r>
+      <w:r>
+        <w:rPr>
+          <w:lang w:val="en-US"/>
+        </w:rPr>
+        <w:t>signal</w:t>
+      </w:r>
+      <w:r>
+        <w:rPr>
+          <w:lang w:val="en-US"/>
+        </w:rPr>
+        <w:t xml:space="preserve"> and</w:t>
+      </w:r>
+      <w:r>
+        <w:rPr>
+          <w:lang w:val="en-US"/>
+        </w:rPr>
+        <w:t xml:space="preserve"> $y$ the smoothed</w:t>
+      </w:r>
+      <w:r>
+        <w:rPr>
+          <w:lang w:val="en-US"/>
+        </w:rPr>
+        <w:t xml:space="preserve"> signal. </w:t>
+      </w:r>
+    </w:p>
+    <w:p>
+      <w:pPr>
+        <w:tabs>
+          <w:tab w:val="left" w:pos="916"/>
+          <w:tab w:val="left" w:pos="1832"/>
+          <w:tab w:val="left" w:pos="2748"/>
+          <w:tab w:val="left" w:pos="3664"/>
+          <w:tab w:val="left" w:pos="4580"/>
+          <w:tab w:val="left" w:pos="5496"/>
+          <w:tab w:val="left" w:pos="6412"/>
+          <w:tab w:val="left" w:pos="7328"/>
+          <w:tab w:val="left" w:pos="8244"/>
+          <w:tab w:val="left" w:pos="9160"/>
+          <w:tab w:val="left" w:pos="10076"/>
+          <w:tab w:val="left" w:pos="10992"/>
+          <w:tab w:val="left" w:pos="11908"/>
+          <w:tab w:val="left" w:pos="12824"/>
+          <w:tab w:val="left" w:pos="13740"/>
+          <w:tab w:val="left" w:pos="14656"/>
+        </w:tabs>
+        <w:spacing w:after="150" w:line="240" w:lineRule="auto"/>
+        <w:rPr>
+          <w:lang w:val="es-ES"/>
+        </w:rPr>
+      </w:pPr>
+      <w:r>
+        <w:rPr>
+          <w:lang w:val="es-ES"/>
+        </w:rPr>
+        <w:t>$</w:t>
+      </w:r>
+      <w:proofErr w:type="gramStart"/>
+      <w:r>
+        <w:rPr>
+          <w:lang w:val="es-ES"/>
+        </w:rPr>
+        <w:t>y(</w:t>
+      </w:r>
+      <w:proofErr w:type="gramEnd"/>
+      <w:r>
+        <w:rPr>
+          <w:lang w:val="es-ES"/>
+        </w:rPr>
+        <w:t xml:space="preserve">1) = </w:t>
+      </w:r>
+      <w:r>
+        <w:rPr>
+          <w:lang w:val="es-ES"/>
+        </w:rPr>
+        <w:t>x</w:t>
+      </w:r>
+      <w:r>
+        <w:rPr>
+          <w:lang w:val="es-ES"/>
+        </w:rPr>
+        <w:t>(1)</w:t>
+      </w:r>
+      <w:r>
+        <w:rPr>
+          <w:lang w:val="es-ES"/>
+        </w:rPr>
+        <w:t>$</w:t>
+      </w:r>
+    </w:p>
+    <w:p>
+      <w:pPr>
+        <w:tabs>
+          <w:tab w:val="left" w:pos="916"/>
+          <w:tab w:val="left" w:pos="1832"/>
+          <w:tab w:val="left" w:pos="2748"/>
+          <w:tab w:val="left" w:pos="3664"/>
+          <w:tab w:val="left" w:pos="4580"/>
+          <w:tab w:val="left" w:pos="5496"/>
+          <w:tab w:val="left" w:pos="6412"/>
+          <w:tab w:val="left" w:pos="7328"/>
+          <w:tab w:val="left" w:pos="8244"/>
+          <w:tab w:val="left" w:pos="9160"/>
+          <w:tab w:val="left" w:pos="10076"/>
+          <w:tab w:val="left" w:pos="10992"/>
+          <w:tab w:val="left" w:pos="11908"/>
+          <w:tab w:val="left" w:pos="12824"/>
+          <w:tab w:val="left" w:pos="13740"/>
+          <w:tab w:val="left" w:pos="14656"/>
+        </w:tabs>
+        <w:spacing w:after="150" w:line="240" w:lineRule="auto"/>
+        <w:rPr>
+          <w:lang w:val="es-ES"/>
+        </w:rPr>
+      </w:pPr>
+      <w:r>
+        <w:rPr>
+          <w:noProof/>
+          <w:lang w:val="en-US"/>
+        </w:rPr>
+        <mc:AlternateContent>
+          <mc:Choice Requires="wps">
+            <w:drawing>
+              <wp:anchor distT="0" distB="0" distL="114300" distR="114300" simplePos="0" relativeHeight="251659264" behindDoc="0" locked="0" layoutInCell="1" allowOverlap="1" wp14:anchorId="6512B8EC" wp14:editId="30F76EDC">
+                <wp:simplePos x="0" y="0"/>
+                <wp:positionH relativeFrom="column">
+                  <wp:posOffset>2961347</wp:posOffset>
+                </wp:positionH>
+                <wp:positionV relativeFrom="paragraph">
+                  <wp:posOffset>3272</wp:posOffset>
+                </wp:positionV>
+                <wp:extent cx="2792095" cy="1477010"/>
+                <wp:effectExtent l="0" t="0" r="8255" b="8890"/>
+                <wp:wrapNone/>
+                <wp:docPr id="8" name="Zone de texte 8"/>
+                <wp:cNvGraphicFramePr/>
+                <a:graphic xmlns:a="http://schemas.openxmlformats.org/drawingml/2006/main">
+                  <a:graphicData uri="http://schemas.microsoft.com/office/word/2010/wordprocessingShape">
+                    <wps:wsp>
+                      <wps:cNvSpPr txBox="1"/>
+                      <wps:spPr>
+                        <a:xfrm>
+                          <a:off x="0" y="0"/>
+                          <a:ext cx="2792095" cy="1477010"/>
+                        </a:xfrm>
+                        <a:prstGeom prst="rect">
+                          <a:avLst/>
+                        </a:prstGeom>
+                        <a:solidFill>
+                          <a:schemeClr val="lt1"/>
+                        </a:solidFill>
+                        <a:ln w="6350">
+                          <a:noFill/>
+                        </a:ln>
+                      </wps:spPr>
+                      <wps:txbx>
+                        <w:txbxContent>
+                          <w:p>
+                            <w:pPr>
+                              <w:shd w:val="clear" w:color="auto" w:fill="FFFFFF"/>
+                              <w:spacing w:after="150" w:line="270" w:lineRule="atLeast"/>
+                              <w:rPr>
+                                <w:lang w:val="es-ES"/>
+                              </w:rPr>
+                            </w:pPr>
+                            <w:r>
+                              <w:rPr>
+                                <w:lang w:val="es-ES"/>
+                              </w:rPr>
+                              <w:t>y(n)=\frac{\sum_{i=-\left\lfloor\dfrac{span}{</w:t>
+                            </w:r>
+                            <w:proofErr w:type="gramStart"/>
+                            <w:r>
+                              <w:rPr>
+                                <w:lang w:val="es-ES"/>
+                              </w:rPr>
+                              <w:t>2}\right\rfloor</w:t>
+                            </w:r>
+                            <w:proofErr w:type="gramEnd"/>
+                            <w:r>
+                              <w:rPr>
+                                <w:lang w:val="es-ES"/>
+                              </w:rPr>
+                              <w:t>}^{\left\lfloor\dfrac{span}{2}\right\rfloor}{x(n+i)}}{span}\\</w:t>
+                            </w:r>
+                          </w:p>
+                          <w:p>
+                            <w:pPr>
+                              <w:shd w:val="clear" w:color="auto" w:fill="FFFFFF"/>
+                              <w:spacing w:after="150" w:line="270" w:lineRule="atLeast"/>
+                              <w:rPr>
+                                <w:lang w:val="en-US"/>
+                              </w:rPr>
+                            </w:pPr>
+                            <w:r>
+                              <w:rPr>
+                                <w:lang w:val="en-US"/>
+                              </w:rPr>
+                              <w:t>with $1 \</w:t>
+                            </w:r>
+                            <w:proofErr w:type="spellStart"/>
+                            <w:r>
+                              <w:rPr>
+                                <w:lang w:val="en-US"/>
+                              </w:rPr>
+                              <w:t>leq</w:t>
+                            </w:r>
+                            <w:proofErr w:type="spellEnd"/>
+                            <w:r>
+                              <w:rPr>
+                                <w:lang w:val="en-US"/>
+                              </w:rPr>
+                              <w:t xml:space="preserve"> n \</w:t>
+                            </w:r>
+                            <w:proofErr w:type="spellStart"/>
+                            <w:r>
+                              <w:rPr>
+                                <w:lang w:val="en-US"/>
+                              </w:rPr>
+                              <w:t>leq</w:t>
+                            </w:r>
+                            <w:proofErr w:type="spellEnd"/>
+                            <w:r>
+                              <w:rPr>
+                                <w:lang w:val="en-US"/>
+                              </w:rPr>
+                              <w:t xml:space="preserve"> N-</w:t>
+                            </w:r>
+                            <w:r>
+                              <w:rPr>
+                                <w:lang w:val="en-US"/>
+                              </w:rPr>
+                              <w:t>\left\</w:t>
+                            </w:r>
+                            <w:proofErr w:type="spellStart"/>
+                            <w:r>
+                              <w:rPr>
+                                <w:lang w:val="en-US"/>
+                              </w:rPr>
+                              <w:t>lfloor</w:t>
+                            </w:r>
+                            <w:proofErr w:type="spellEnd"/>
+                            <w:r>
+                              <w:rPr>
+                                <w:lang w:val="en-US"/>
+                              </w:rPr>
+                              <w:t>\</w:t>
+                            </w:r>
+                            <w:proofErr w:type="spellStart"/>
+                            <w:r>
+                              <w:rPr>
+                                <w:lang w:val="en-US"/>
+                              </w:rPr>
+                              <w:t>dfrac</w:t>
+                            </w:r>
+                            <w:proofErr w:type="spellEnd"/>
+                            <w:r>
+                              <w:rPr>
+                                <w:lang w:val="en-US"/>
+                              </w:rPr>
+                              <w:t>{span}{</w:t>
+                            </w:r>
+                            <w:proofErr w:type="gramStart"/>
+                            <w:r>
+                              <w:rPr>
+                                <w:lang w:val="en-US"/>
+                              </w:rPr>
+                              <w:t>2}\right\</w:t>
+                            </w:r>
+                            <w:proofErr w:type="spellStart"/>
+                            <w:r>
+                              <w:rPr>
+                                <w:lang w:val="en-US"/>
+                              </w:rPr>
+                              <w:t>rfloor</w:t>
+                            </w:r>
+                            <w:proofErr w:type="spellEnd"/>
+                            <w:proofErr w:type="gramEnd"/>
+                            <w:r>
+                              <w:rPr>
+                                <w:lang w:val="en-US"/>
+                              </w:rPr>
+                              <w:t>, N the number of samples</w:t>
+                            </w:r>
+                          </w:p>
+                          <w:p>
+                            <w:pPr>
+                              <w:rPr>
+                                <w:lang w:val="en-US"/>
+                              </w:rPr>
+                            </w:pPr>
+                          </w:p>
+                        </w:txbxContent>
+                      </wps:txbx>
+                      <wps:bodyPr rot="0" spcFirstLastPara="0" vertOverflow="overflow" horzOverflow="overflow" vert="horz" wrap="square" lIns="91440" tIns="45720" rIns="91440" bIns="45720" numCol="1" spcCol="0" rtlCol="0" fromWordArt="0" anchor="t" anchorCtr="0" forceAA="0" compatLnSpc="1">
+                        <a:prstTxWarp prst="textNoShape">
+                          <a:avLst/>
+                        </a:prstTxWarp>
+                        <a:noAutofit/>
+                      </wps:bodyPr>
+                    </wps:wsp>
+                  </a:graphicData>
+                </a:graphic>
+                <wp14:sizeRelV relativeFrom="margin">
+                  <wp14:pctHeight>0</wp14:pctHeight>
+                </wp14:sizeRelV>
+              </wp:anchor>
+            </w:drawing>
+          </mc:Choice>
+          <mc:Fallback>
+            <w:pict>
+              <v:shapetype w14:anchorId="6512B8EC" id="_x0000_t202" coordsize="21600,21600" o:spt="202" path="m,l,21600r21600,l21600,xe">
+                <v:stroke joinstyle="miter"/>
+                <v:path gradientshapeok="t" o:connecttype="rect"/>
+              </v:shapetype>
+              <v:shape id="Zone de texte 8" o:spid="_x0000_s1026" type="#_x0000_t202" style="position:absolute;margin-left:233.2pt;margin-top:.25pt;width:219.85pt;height:116.3pt;z-index:251659264;visibility:visible;mso-wrap-style:square;mso-height-percent:0;mso-wrap-distance-left:9pt;mso-wrap-distance-top:0;mso-wrap-distance-right:9pt;mso-wrap-distance-bottom:0;mso-position-horizontal:absolute;mso-position-horizontal-relative:text;mso-position-vertical:absolute;mso-position-vertical-relative:text;mso-height-percent:0;mso-height-relative:margin;v-text-anchor:top" o:gfxdata="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" fillcolor="white [3201]" stroked="f" strokeweight=".5pt">
+                <v:textbox>
+                  <w:txbxContent>
+                    <w:p>
+                      <w:pPr>
+                        <w:shd w:val="clear" w:color="auto" w:fill="FFFFFF"/>
+                        <w:spacing w:after="150" w:line="270" w:lineRule="atLeast"/>
+                        <w:rPr>
+                          <w:lang w:val="es-ES"/>
+                        </w:rPr>
+                      </w:pPr>
+                      <w:r>
+                        <w:rPr>
+                          <w:lang w:val="es-ES"/>
+                        </w:rPr>
+                        <w:t>y(n)=\frac{\sum_{i=-\left\lfloor\dfrac{span}{</w:t>
+                      </w:r>
+                      <w:proofErr w:type="gramStart"/>
+                      <w:r>
+                        <w:rPr>
+                          <w:lang w:val="es-ES"/>
+                        </w:rPr>
+                        <w:t>2}\right\rfloor</w:t>
+                      </w:r>
+                      <w:proofErr w:type="gramEnd"/>
+                      <w:r>
+                        <w:rPr>
+                          <w:lang w:val="es-ES"/>
+                        </w:rPr>
+                        <w:t>}^{\left\lfloor\dfrac{span}{2}\right\rfloor}{x(n+i)}}{span}\\</w:t>
+                      </w:r>
+                    </w:p>
+                    <w:p>
+                      <w:pPr>
+                        <w:shd w:val="clear" w:color="auto" w:fill="FFFFFF"/>
+                        <w:spacing w:after="150" w:line="270" w:lineRule="atLeast"/>
+                        <w:rPr>
+                          <w:lang w:val="en-US"/>
+                        </w:rPr>
+                      </w:pPr>
+                      <w:r>
+                        <w:rPr>
+                          <w:lang w:val="en-US"/>
+                        </w:rPr>
+                        <w:t>with $1 \</w:t>
+                      </w:r>
+                      <w:proofErr w:type="spellStart"/>
+                      <w:r>
+                        <w:rPr>
+                          <w:lang w:val="en-US"/>
+                        </w:rPr>
+                        <w:t>leq</w:t>
+                      </w:r>
+                      <w:proofErr w:type="spellEnd"/>
+                      <w:r>
+                        <w:rPr>
+                          <w:lang w:val="en-US"/>
+                        </w:rPr>
+                        <w:t xml:space="preserve"> n \</w:t>
+                      </w:r>
+                      <w:proofErr w:type="spellStart"/>
+                      <w:r>
+                        <w:rPr>
+                          <w:lang w:val="en-US"/>
+                        </w:rPr>
+                        <w:t>leq</w:t>
+                      </w:r>
+                      <w:proofErr w:type="spellEnd"/>
+                      <w:r>
+                        <w:rPr>
+                          <w:lang w:val="en-US"/>
+                        </w:rPr>
+                        <w:t xml:space="preserve"> N-</w:t>
+                      </w:r>
+                      <w:r>
+                        <w:rPr>
+                          <w:lang w:val="en-US"/>
+                        </w:rPr>
+                        <w:t>\left\</w:t>
+                      </w:r>
+                      <w:proofErr w:type="spellStart"/>
+                      <w:r>
+                        <w:rPr>
+                          <w:lang w:val="en-US"/>
+                        </w:rPr>
+                        <w:t>lfloor</w:t>
+                      </w:r>
+                      <w:proofErr w:type="spellEnd"/>
+                      <w:r>
+                        <w:rPr>
+                          <w:lang w:val="en-US"/>
+                        </w:rPr>
+                        <w:t>\</w:t>
+                      </w:r>
+                      <w:proofErr w:type="spellStart"/>
+                      <w:r>
+                        <w:rPr>
+                          <w:lang w:val="en-US"/>
+                        </w:rPr>
+                        <w:t>dfrac</w:t>
+                      </w:r>
+                      <w:proofErr w:type="spellEnd"/>
+                      <w:r>
+                        <w:rPr>
+                          <w:lang w:val="en-US"/>
+                        </w:rPr>
+                        <w:t>{span}{</w:t>
+                      </w:r>
+                      <w:proofErr w:type="gramStart"/>
+                      <w:r>
+                        <w:rPr>
+                          <w:lang w:val="en-US"/>
+                        </w:rPr>
+                        <w:t>2}\right\</w:t>
+                      </w:r>
+                      <w:proofErr w:type="spellStart"/>
+                      <w:r>
+                        <w:rPr>
+                          <w:lang w:val="en-US"/>
+                        </w:rPr>
+                        <w:t>rfloor</w:t>
+                      </w:r>
+                      <w:proofErr w:type="spellEnd"/>
+                      <w:proofErr w:type="gramEnd"/>
+                      <w:r>
+                        <w:rPr>
+                          <w:lang w:val="en-US"/>
+                        </w:rPr>
+                        <w:t>, N the number of samples</w:t>
+                      </w:r>
+                    </w:p>
+                    <w:p>
+                      <w:pPr>
+                        <w:rPr>
+                          <w:lang w:val="en-US"/>
+                        </w:rPr>
+                      </w:pPr>
+                    </w:p>
+                  </w:txbxContent>
+                </v:textbox>
+              </v:shape>
+            </w:pict>
+          </mc:Fallback>
+        </mc:AlternateContent>
+      </w:r>
+      <w:r>
+        <w:rPr>
+          <w:lang w:val="es-ES"/>
+        </w:rPr>
+        <w:t>$</w:t>
+      </w:r>
+      <w:proofErr w:type="gramStart"/>
+      <w:r>
+        <w:rPr>
+          <w:lang w:val="es-ES"/>
+        </w:rPr>
+        <w:t>y(</w:t>
+      </w:r>
+      <w:proofErr w:type="gramEnd"/>
+      <w:r>
+        <w:rPr>
+          <w:lang w:val="es-ES"/>
+        </w:rPr>
+        <w:t xml:space="preserve">2) = </w:t>
+      </w:r>
+      <w:r>
+        <w:rPr>
+          <w:lang w:val="es-ES"/>
+        </w:rPr>
+        <w:t>\frac{x</w:t>
+      </w:r>
+      <w:r>
+        <w:rPr>
+          <w:lang w:val="es-ES"/>
+        </w:rPr>
+        <w:t xml:space="preserve">(1) + </w:t>
+      </w:r>
+      <w:r>
+        <w:rPr>
+          <w:lang w:val="es-ES"/>
+        </w:rPr>
+        <w:t>x</w:t>
+      </w:r>
+      <w:r>
+        <w:rPr>
+          <w:lang w:val="es-ES"/>
+        </w:rPr>
+        <w:t xml:space="preserve">(2) + </w:t>
+      </w:r>
+      <w:r>
+        <w:rPr>
+          <w:lang w:val="es-ES"/>
+        </w:rPr>
+        <w:t>x</w:t>
+      </w:r>
+      <w:r>
+        <w:rPr>
+          <w:lang w:val="es-ES"/>
+        </w:rPr>
+        <w:t>(3)</w:t>
+      </w:r>
+      <w:r>
+        <w:rPr>
+          <w:lang w:val="es-ES"/>
+        </w:rPr>
+        <w:t>}{</w:t>
+      </w:r>
+      <w:r>
+        <w:rPr>
+          <w:lang w:val="es-ES"/>
+        </w:rPr>
+        <w:t>3</w:t>
+      </w:r>
+      <w:r>
+        <w:rPr>
+          <w:lang w:val="es-ES"/>
+        </w:rPr>
+        <w:t>}$</w:t>
+      </w:r>
+    </w:p>
+    <w:p>
+      <w:pPr>
+        <w:shd w:val="clear" w:color="auto" w:fill="FFFFFF"/>
+        <w:spacing w:after="150" w:line="270" w:lineRule="atLeast"/>
+        <w:rPr>
+          <w:lang w:val="en-US"/>
+        </w:rPr>
+      </w:pPr>
+      <w:r>
+        <w:rPr>
+          <w:lang w:val="en-US"/>
+        </w:rPr>
+        <w:drawing>
+          <wp:inline distT="0" distB="0" distL="0" distR="0" wp14:anchorId="648CB829" wp14:editId="4A5FFC6B">
+            <wp:extent cx="2187526" cy="1034448"/>
+            <wp:effectExtent l="0" t="0" r="3810" b="0"/>
+            <wp:docPr id="7" name="Image 7"/>
+            <wp:cNvGraphicFramePr>
+              <a:graphicFrameLocks xmlns:a="http://schemas.openxmlformats.org/drawingml/2006/main" noChangeAspect="1"/>
+            </wp:cNvGraphicFramePr>
+            <a:graphic xmlns:a="http://schemas.openxmlformats.org/drawingml/2006/main">
+              <a:graphicData uri="http://schemas.openxmlformats.org/drawingml/2006/picture">
+                <pic:pic xmlns:pic="http://schemas.openxmlformats.org/drawingml/2006/picture">
+                  <pic:nvPicPr>
+                    <pic:cNvPr id="1" name=""/>
+                    <pic:cNvPicPr/>
+                  </pic:nvPicPr>
+                  <pic:blipFill>
+                    <a:blip r:embed="rId13"/>
+                    <a:stretch>
+                      <a:fillRect/>
+                    </a:stretch>
+                  </pic:blipFill>
+                  <pic:spPr>
+                    <a:xfrm>
+                      <a:off x="0" y="0"/>
+                      <a:ext cx="2201456" cy="1041035"/>
+                    </a:xfrm>
+                    <a:prstGeom prst="rect">
+                      <a:avLst/>
+                    </a:prstGeom>
+                  </pic:spPr>
+                </pic:pic>
+              </a:graphicData>
+            </a:graphic>
+          </wp:inline>
+        </w:drawing>
+      </w:r>
+    </w:p>
+    <w:p>
+      <w:pPr>
+        <w:rPr>
+          <w:lang w:val="es-ES"/>
+        </w:rPr>
+      </w:pPr>
+    </w:p>
+    <w:p>
+      <w:pPr>
+        <w:rPr>
+          <w:lang w:val="en-US"/>
+        </w:rPr>
+      </w:pPr>
+      <w:r>
+        <w:rPr>
+          <w:lang w:val="en-US"/>
+        </w:rPr>
+        <w:t xml:space="preserve">Figure </w:t>
+      </w:r>
+      <w:r>
+        <w:rPr>
+          <w:highlight w:val="darkCyan"/>
+          <w:lang w:val="en-US"/>
+        </w:rPr>
+        <w:t>…</w:t>
+      </w:r>
+      <w:r>
+        <w:rPr>
+          <w:lang w:val="en-US"/>
+        </w:rPr>
+        <w:t xml:space="preserve"> </w:t>
+      </w:r>
+      <w:r>
+        <w:rPr>
+          <w:lang w:val="en-US"/>
+        </w:rPr>
+        <w:t>shows how the moving average fits the periodogram</w:t>
+      </w:r>
+      <w:r>
+        <w:rPr>
+          <w:lang w:val="en-US"/>
+        </w:rPr>
+        <w:t xml:space="preserve"> in Signal 22. </w:t>
+      </w:r>
+      <w:r>
+        <w:rPr>
+          <w:lang w:val="en-US"/>
+        </w:rPr>
+        <w:t>The peaks were also represented as it is from them that the features are extracted (</w:t>
+      </w:r>
+      <w:proofErr w:type="spellStart"/>
+      <w:r>
+        <w:rPr>
+          <w:lang w:val="en-US"/>
+        </w:rPr>
+        <w:t>cf</w:t>
+      </w:r>
+      <w:proofErr w:type="spellEnd"/>
+      <w:r>
+        <w:rPr>
+          <w:lang w:val="en-US"/>
+        </w:rPr>
+        <w:t xml:space="preserve"> beginning of part </w:t>
+      </w:r>
+      <w:r>
+        <w:rPr>
+          <w:highlight w:val="darkCyan"/>
+          <w:lang w:val="en-US"/>
+        </w:rPr>
+        <w:t>1</w:t>
+      </w:r>
+      <w:r>
+        <w:rPr>
+          <w:lang w:val="en-US"/>
+        </w:rPr>
+        <w:t>)</w:t>
+      </w:r>
+      <w:r>
+        <w:rPr>
+          <w:lang w:val="en-US"/>
+        </w:rPr>
+        <w:t>.</w:t>
+      </w:r>
+      <w:r>
+        <w:rPr>
+          <w:lang w:val="en-US"/>
+        </w:rPr>
+        <w:t xml:space="preserve">  </w:t>
+      </w:r>
+    </w:p>
+    <w:p>
+      <w:pPr>
+        <w:keepNext/>
+        <w:jc w:val="center"/>
+      </w:pPr>
+      <w:r>
+        <w:rPr>
+          <w:noProof/>
+          <w:lang w:val="es-ES"/>
+        </w:rPr>
+        <w:lastRenderedPageBreak/>
+        <w:drawing>
+          <wp:inline distT="0" distB="0" distL="0" distR="0" wp14:anchorId="4FA81691" wp14:editId="3560BE11">
+            <wp:extent cx="4846320" cy="3119506"/>
+            <wp:effectExtent l="0" t="0" r="0" b="5080"/>
+            <wp:docPr id="10" name="Image 10"/>
+            <wp:cNvGraphicFramePr>
+              <a:graphicFrameLocks xmlns:a="http://schemas.openxmlformats.org/drawingml/2006/main" noChangeAspect="1"/>
+            </wp:cNvGraphicFramePr>
+            <a:graphic xmlns:a="http://schemas.openxmlformats.org/drawingml/2006/main">
+              <a:graphicData uri="http://schemas.openxmlformats.org/drawingml/2006/picture">
+                <pic:pic xmlns:pic="http://schemas.openxmlformats.org/drawingml/2006/picture">
+                  <pic:nvPicPr>
+                    <pic:cNvPr id="0" name="Picture 1"/>
+                    <pic:cNvPicPr>
+                      <a:picLocks noChangeAspect="1" noChangeArrowheads="1"/>
+                    </pic:cNvPicPr>
+                  </pic:nvPicPr>
+                  <pic:blipFill>
+                    <a:blip r:embed="rId14" cstate="print">
+                      <a:extLst>
+                        <a:ext uri="{28A0092B-C50C-407E-A947-70E740481C1C}">
+                          <a14:useLocalDpi xmlns:a14="http://schemas.microsoft.com/office/drawing/2010/main" val="0"/>
+                        </a:ext>
+                      </a:extLst>
+                    </a:blip>
+                    <a:srcRect/>
+                    <a:stretch>
+                      <a:fillRect/>
+                    </a:stretch>
+                  </pic:blipFill>
+                  <pic:spPr bwMode="auto">
+                    <a:xfrm>
+                      <a:off x="0" y="0"/>
+                      <a:ext cx="4861121" cy="3129033"/>
+                    </a:xfrm>
+                    <a:prstGeom prst="rect">
+                      <a:avLst/>
+                    </a:prstGeom>
+                    <a:noFill/>
+                    <a:ln>
+                      <a:noFill/>
+                    </a:ln>
+                  </pic:spPr>
+                </pic:pic>
+              </a:graphicData>
+            </a:graphic>
+          </wp:inline>
+        </w:drawing>
+      </w:r>
+    </w:p>
+    <w:p>
+      <w:pPr>
+        <w:pStyle w:val="Lgende"/>
+        <w:jc w:val="center"/>
+        <w:rPr>
+          <w:lang w:val="en-US"/>
+        </w:rPr>
+      </w:pPr>
+      <w:r>
+        <w:rPr>
+          <w:lang w:val="en-US"/>
+        </w:rPr>
+        <w:t xml:space="preserve">Figure </w:t>
+      </w:r>
+      <w:r>
+        <w:fldChar w:fldCharType="begin"/>
+      </w:r>
+      <w:r>
+        <w:rPr>
+          <w:lang w:val="en-US"/>
+        </w:rPr>
+        <w:instrText xml:space="preserve"> SEQ Figure \* ARABIC </w:instrText>
+      </w:r>
+      <w:r>
+        <w:fldChar w:fldCharType="separate"/>
+      </w:r>
+      <w:r>
+        <w:rPr>
+          <w:noProof/>
+          <w:lang w:val="en-US"/>
+        </w:rPr>
+        <w:t>4</w:t>
+      </w:r>
+      <w:r>
+        <w:fldChar w:fldCharType="end"/>
+      </w:r>
+      <w:r>
+        <w:rPr>
+          <w:lang w:val="en-US"/>
+        </w:rPr>
+        <w:t>: Welch Periodogram and Smoothed Periodogram by a Moving Average Filter on Signal 22</w:t>
+      </w:r>
+    </w:p>
+    <w:p>
+      <w:pPr>
+        <w:pStyle w:val="Titre3"/>
+      </w:pPr>
+      <w:r>
+        <w:t>Gaussian Mixture Model</w:t>
+      </w:r>
+    </w:p>
+    <w:p>
+      <w:pPr>
+        <w:jc w:val="both"/>
+      </w:pPr>
+      <w:r>
+        <w:rPr>
+          <w:lang w:val="en-US"/>
+        </w:rPr>
+        <w:t xml:space="preserve">Un Gaussian Mixture Model </w:t>
+      </w:r>
+      <w:proofErr w:type="spellStart"/>
+      <w:r>
+        <w:rPr>
+          <w:lang w:val="en-US"/>
+        </w:rPr>
+        <w:t>est</w:t>
+      </w:r>
+      <w:proofErr w:type="spellEnd"/>
+      <w:r>
+        <w:rPr>
+          <w:lang w:val="en-US"/>
+        </w:rPr>
+        <w:t xml:space="preserve"> </w:t>
+      </w:r>
+      <w:proofErr w:type="spellStart"/>
+      <w:r>
+        <w:rPr>
+          <w:lang w:val="en-US"/>
+        </w:rPr>
+        <w:t>souvent</w:t>
+      </w:r>
+      <w:proofErr w:type="spellEnd"/>
+      <w:r>
+        <w:rPr>
+          <w:lang w:val="en-US"/>
+        </w:rPr>
+        <w:t xml:space="preserve"> </w:t>
+      </w:r>
+      <w:proofErr w:type="spellStart"/>
+      <w:r>
+        <w:rPr>
+          <w:lang w:val="en-US"/>
+        </w:rPr>
+        <w:t>utilisé</w:t>
+      </w:r>
+      <w:proofErr w:type="spellEnd"/>
+      <w:r>
+        <w:rPr>
+          <w:lang w:val="en-US"/>
+        </w:rPr>
+        <w:t xml:space="preserve"> </w:t>
+      </w:r>
+      <w:proofErr w:type="spellStart"/>
+      <w:r>
+        <w:rPr>
+          <w:lang w:val="en-US"/>
+        </w:rPr>
+        <w:t>en</w:t>
+      </w:r>
+      <w:proofErr w:type="spellEnd"/>
+      <w:r>
+        <w:rPr>
+          <w:lang w:val="en-US"/>
+        </w:rPr>
+        <w:t xml:space="preserve"> </w:t>
+      </w:r>
+      <w:proofErr w:type="spellStart"/>
+      <w:r>
+        <w:rPr>
+          <w:lang w:val="en-US"/>
+        </w:rPr>
+        <w:t>statistique</w:t>
+      </w:r>
+      <w:proofErr w:type="spellEnd"/>
+      <w:r>
+        <w:rPr>
+          <w:lang w:val="en-US"/>
+        </w:rPr>
+        <w:t xml:space="preserve"> </w:t>
+      </w:r>
+      <w:proofErr w:type="spellStart"/>
+      <w:r>
+        <w:rPr>
+          <w:lang w:val="en-US"/>
+        </w:rPr>
+        <w:t>comme</w:t>
+      </w:r>
+      <w:proofErr w:type="spellEnd"/>
+      <w:r>
+        <w:rPr>
+          <w:lang w:val="en-US"/>
+        </w:rPr>
+        <w:t xml:space="preserve"> a </w:t>
+      </w:r>
+      <w:hyperlink r:id="rId15" w:tooltip="Probabilistic model" w:history="1">
+        <w:r>
+          <w:rPr>
+            <w:lang w:val="en-US"/>
+          </w:rPr>
+          <w:t>probabilistic model</w:t>
+        </w:r>
+      </w:hyperlink>
+      <w:r>
+        <w:rPr>
+          <w:lang w:val="en-US"/>
+        </w:rPr>
+        <w:t> for representing the presence of </w:t>
+      </w:r>
+      <w:hyperlink r:id="rId16" w:tooltip="Subpopulation" w:history="1">
+        <w:r>
+          <w:rPr>
+            <w:lang w:val="en-US"/>
+          </w:rPr>
+          <w:t>subpopulations</w:t>
+        </w:r>
+      </w:hyperlink>
+      <w:r>
+        <w:rPr>
+          <w:lang w:val="en-US"/>
+        </w:rPr>
+        <w:t> within an overall population</w:t>
+      </w:r>
+      <w:r>
+        <w:rPr>
+          <w:lang w:val="en-US"/>
+        </w:rPr>
+        <w:t xml:space="preserve">. Il est ici utile pour l’extraction de caractéristiques. </w:t>
+      </w:r>
+      <w:r>
+        <w:t>En effet, en plus de</w:t>
+      </w:r>
+      <w:r>
+        <w:t xml:space="preserve">s </w:t>
+      </w:r>
+      <w:r>
+        <w:t>pics, les paramètres de chaque gaussiennes vont être extraites pour</w:t>
+      </w:r>
+      <w:r>
+        <w:t xml:space="preserve"> une </w:t>
+      </w:r>
+      <w:r>
+        <w:t>analyse future</w:t>
+      </w:r>
+      <w:r>
+        <w:t>, ce qui donnera de nouvelles</w:t>
+      </w:r>
+      <w:r>
+        <w:t xml:space="preserve"> informations sur le </w:t>
+      </w:r>
+      <w:proofErr w:type="spellStart"/>
+      <w:r>
+        <w:t>périodogramme</w:t>
+      </w:r>
+      <w:proofErr w:type="spellEnd"/>
+      <w:r>
+        <w:t xml:space="preserve">. </w:t>
+      </w:r>
+      <w:r>
+        <w:t xml:space="preserve"> </w:t>
+      </w:r>
+    </w:p>
+    <w:p>
+      <w:pPr>
+        <w:jc w:val="both"/>
+      </w:pPr>
+      <w:r>
+        <w:t xml:space="preserve">Les </w:t>
+      </w:r>
+      <w:proofErr w:type="spellStart"/>
+      <w:r>
+        <w:t>periodogrammes</w:t>
+      </w:r>
+      <w:proofErr w:type="spellEnd"/>
+      <w:r>
+        <w:t xml:space="preserve"> </w:t>
+      </w:r>
+      <w:r>
+        <w:t xml:space="preserve">des différents signaux </w:t>
+      </w:r>
+      <w:r>
+        <w:t xml:space="preserve">sont souvent composés de pics principaux entre </w:t>
+      </w:r>
+      <w:r>
+        <w:t>1</w:t>
+      </w:r>
+      <w:r>
+        <w:t xml:space="preserve">00 et </w:t>
+      </w:r>
+      <w:r>
+        <w:t>5</w:t>
+      </w:r>
+      <w:r>
+        <w:t>00 Hertz, ainsi que de</w:t>
+      </w:r>
+      <w:r>
+        <w:t xml:space="preserve"> quelques</w:t>
+      </w:r>
+      <w:r>
+        <w:t xml:space="preserve"> pics secondaires. </w:t>
+      </w:r>
+      <w:r>
+        <w:t xml:space="preserve">Le </w:t>
+      </w:r>
+      <w:proofErr w:type="spellStart"/>
+      <w:r>
+        <w:t>Gaussian</w:t>
+      </w:r>
+      <w:proofErr w:type="spellEnd"/>
+      <w:r>
+        <w:t xml:space="preserve"> Mixture Model </w:t>
+      </w:r>
+      <w:r>
+        <w:t xml:space="preserve">a été choisi </w:t>
+      </w:r>
+      <w:r>
+        <w:t xml:space="preserve">pour </w:t>
+      </w:r>
+      <w:proofErr w:type="spellStart"/>
+      <w:r>
+        <w:t>fits</w:t>
+      </w:r>
+      <w:proofErr w:type="spellEnd"/>
+      <w:r>
+        <w:t xml:space="preserve"> </w:t>
+      </w:r>
+      <w:r>
+        <w:t xml:space="preserve">4 </w:t>
+      </w:r>
+      <w:proofErr w:type="spellStart"/>
+      <w:r>
         <w:t>peaks</w:t>
       </w:r>
       <w:proofErr w:type="spellEnd"/>
       <w:r>
-        <w:rPr>
-          <w:rFonts w:cstheme="minorHAnsi"/>
-        </w:rPr>
-        <w:t xml:space="preserve"> (relative)</w:t>
-      </w:r>
-    </w:p>
-    <w:p/>
-    <w:p>
-      <w:pPr>
-        <w:pStyle w:val="Titre3"/>
-      </w:pPr>
-      <w:r>
-        <w:t>Gaussian Mixture Model</w:t>
-      </w:r>
-    </w:p>
-    <w:p>
-      <w:pPr>
-        <w:rPr>
-          <w:lang w:val="en-US"/>
-        </w:rPr>
-      </w:pPr>
+        <w:t xml:space="preserve">, correspondant à l’addition </w:t>
+      </w:r>
+      <w:proofErr w:type="gramStart"/>
+      <w:r>
+        <w:t xml:space="preserve">de </w:t>
+      </w:r>
+      <w:r>
+        <w:t xml:space="preserve"> 4</w:t>
+      </w:r>
+      <w:proofErr w:type="gramEnd"/>
+      <w:r>
+        <w:t xml:space="preserve"> gaussiennes.</w:t>
+      </w:r>
+      <w:r>
+        <w:t xml:space="preserve"> </w:t>
+      </w:r>
+    </w:p>
+    <w:p>
+      <w:pPr>
+        <w:shd w:val="clear" w:color="auto" w:fill="FFFFFF"/>
+        <w:spacing w:after="150" w:line="240" w:lineRule="auto"/>
+        <w:rPr>
+          <w:lang w:val="en-US"/>
+        </w:rPr>
+      </w:pPr>
+      <w:r>
+        <w:rPr>
+          <w:lang w:val="en-US"/>
+        </w:rPr>
+        <w:t>The Gaussian model is given by</w:t>
+      </w:r>
+    </w:p>
+    <w:p>
+      <w:pPr>
+        <w:shd w:val="clear" w:color="auto" w:fill="FFFFFF"/>
+        <w:spacing w:after="150" w:line="240" w:lineRule="auto"/>
+      </w:pPr>
+      <w:r>
+        <w:drawing>
+          <wp:inline distT="0" distB="0" distL="0" distR="0" wp14:anchorId="3378CA35" wp14:editId="3BF21198">
+            <wp:extent cx="1803493" cy="711237"/>
+            <wp:effectExtent l="0" t="0" r="6350" b="0"/>
+            <wp:docPr id="12" name="Image 12"/>
+            <wp:cNvGraphicFramePr>
+              <a:graphicFrameLocks xmlns:a="http://schemas.openxmlformats.org/drawingml/2006/main" noChangeAspect="1"/>
+            </wp:cNvGraphicFramePr>
+            <a:graphic xmlns:a="http://schemas.openxmlformats.org/drawingml/2006/main">
+              <a:graphicData uri="http://schemas.openxmlformats.org/drawingml/2006/picture">
+                <pic:pic xmlns:pic="http://schemas.openxmlformats.org/drawingml/2006/picture">
+                  <pic:nvPicPr>
+                    <pic:cNvPr id="1" name=""/>
+                    <pic:cNvPicPr/>
+                  </pic:nvPicPr>
+                  <pic:blipFill>
+                    <a:blip r:embed="rId17"/>
+                    <a:stretch>
+                      <a:fillRect/>
+                    </a:stretch>
+                  </pic:blipFill>
+                  <pic:spPr>
+                    <a:xfrm>
+                      <a:off x="0" y="0"/>
+                      <a:ext cx="1803493" cy="711237"/>
+                    </a:xfrm>
+                    <a:prstGeom prst="rect">
+                      <a:avLst/>
+                    </a:prstGeom>
+                  </pic:spPr>
+                </pic:pic>
+              </a:graphicData>
+            </a:graphic>
+          </wp:inline>
+        </w:drawing>
+      </w:r>
+    </w:p>
+    <w:p>
+      <w:pPr>
+        <w:shd w:val="clear" w:color="auto" w:fill="FFFFFF"/>
+        <w:spacing w:after="150" w:line="240" w:lineRule="auto"/>
+        <w:rPr>
+          <w:lang w:val="en-US"/>
+        </w:rPr>
+      </w:pPr>
+      <w:r>
+        <w:rPr>
+          <w:lang w:val="en-US"/>
+        </w:rPr>
+        <w:t>where </w:t>
+      </w:r>
+      <w:r>
+        <w:rPr>
+          <w:lang w:val="en-US"/>
+        </w:rPr>
+        <w:t>$</w:t>
+      </w:r>
+      <w:r>
+        <w:rPr>
+          <w:lang w:val="en-US"/>
+        </w:rPr>
+        <w:t>a</w:t>
+      </w:r>
+      <w:r>
+        <w:rPr>
+          <w:lang w:val="en-US"/>
+        </w:rPr>
+        <w:t>$</w:t>
+      </w:r>
+      <w:r>
+        <w:rPr>
+          <w:lang w:val="en-US"/>
+        </w:rPr>
+        <w:t> is the amplitude, </w:t>
+      </w:r>
+      <w:r>
+        <w:rPr>
+          <w:lang w:val="en-US"/>
+        </w:rPr>
+        <w:t>$</w:t>
+      </w:r>
+      <w:r>
+        <w:rPr>
+          <w:lang w:val="en-US"/>
+        </w:rPr>
+        <w:t>b</w:t>
+      </w:r>
+      <w:r>
+        <w:rPr>
+          <w:lang w:val="en-US"/>
+        </w:rPr>
+        <w:t>$</w:t>
+      </w:r>
+      <w:r>
+        <w:rPr>
+          <w:lang w:val="en-US"/>
+        </w:rPr>
+        <w:t> is the centroid, </w:t>
+      </w:r>
+      <w:r>
+        <w:rPr>
+          <w:lang w:val="en-US"/>
+        </w:rPr>
+        <w:t>$</w:t>
+      </w:r>
+      <w:r>
+        <w:rPr>
+          <w:lang w:val="en-US"/>
+        </w:rPr>
+        <w:t>c</w:t>
+      </w:r>
+      <w:r>
+        <w:rPr>
+          <w:lang w:val="en-US"/>
+        </w:rPr>
+        <w:t>$</w:t>
+      </w:r>
+      <w:r>
+        <w:rPr>
+          <w:lang w:val="en-US"/>
+        </w:rPr>
+        <w:t> is related to the peak width</w:t>
+      </w:r>
+      <w:r>
+        <w:rPr>
+          <w:lang w:val="en-US"/>
+        </w:rPr>
+        <w:t xml:space="preserve"> and $</w:t>
+      </w:r>
+      <w:r>
+        <w:rPr>
+          <w:lang w:val="en-US"/>
+        </w:rPr>
+        <w:t>n</w:t>
+      </w:r>
+      <w:r>
+        <w:rPr>
+          <w:lang w:val="en-US"/>
+        </w:rPr>
+        <w:t>=4$</w:t>
+      </w:r>
+      <w:r>
+        <w:rPr>
+          <w:lang w:val="en-US"/>
+        </w:rPr>
+        <w:t> is the number of peaks to fit.</w:t>
+      </w:r>
+    </w:p>
+    <w:p>
+      <w:pPr>
+        <w:jc w:val="both"/>
+      </w:pPr>
+      <w:r>
+        <w:t xml:space="preserve">La figure </w:t>
+      </w:r>
+      <w:r>
+        <w:rPr>
+          <w:highlight w:val="darkCyan"/>
+        </w:rPr>
+        <w:t>…</w:t>
+      </w:r>
+      <w:r>
+        <w:t xml:space="preserve"> ci-dessous </w:t>
+      </w:r>
       <w:proofErr w:type="spellStart"/>
       <w:r>
-        <w:rPr>
-          <w:lang w:val="en-US"/>
-        </w:rPr>
-        <w:t>Ici</w:t>
+        <w:t>represente</w:t>
       </w:r>
       <w:proofErr w:type="spellEnd"/>
       <w:r>
-        <w:rPr>
-          <w:lang w:val="en-US"/>
-        </w:rPr>
-        <w:t xml:space="preserve"> avec 4 </w:t>
+        <w:t xml:space="preserve"> </w:t>
+      </w:r>
+      <w:r>
+        <w:t>cha</w:t>
+      </w:r>
+      <w:r>
+        <w:t>cune</w:t>
+      </w:r>
+      <w:r>
+        <w:t xml:space="preserve"> des gaussiennes, avec également le somme de toutes ces gaussiennes (en rouge) et le </w:t>
       </w:r>
       <w:proofErr w:type="spellStart"/>
       <w:r>
-        <w:rPr>
-          <w:lang w:val="en-US"/>
-        </w:rPr>
-        <w:t>gaussiennes</w:t>
+        <w:t>periodogramme</w:t>
       </w:r>
       <w:proofErr w:type="spellEnd"/>
       <w:r>
-        <w:rPr>
-          <w:lang w:val="en-US"/>
-        </w:rPr>
         <w:t xml:space="preserve">. </w:t>
       </w:r>
-      <w:proofErr w:type="spellStart"/>
-      <w:r>
-        <w:rPr>
-          <w:lang w:val="en-US"/>
-        </w:rPr>
-        <w:t>Pourquoi</w:t>
-      </w:r>
-      <w:proofErr w:type="spellEnd"/>
-      <w:r>
-        <w:rPr>
-          <w:lang w:val="en-US"/>
-        </w:rPr>
-        <w:t xml:space="preserve">? </w:t>
-      </w:r>
-    </w:p>
-    <w:p>
-      <w:pPr>
-        <w:rPr>
-          <w:lang w:val="en-US"/>
-        </w:rPr>
-      </w:pPr>
-      <w:proofErr w:type="spellStart"/>
-      <w:r>
-        <w:rPr>
-          <w:highlight w:val="green"/>
-          <w:lang w:val="en-US"/>
-        </w:rPr>
-        <w:t>Mettre</w:t>
-      </w:r>
-      <w:proofErr w:type="spellEnd"/>
-      <w:r>
-        <w:rPr>
-          <w:highlight w:val="green"/>
-          <w:lang w:val="en-US"/>
-        </w:rPr>
-        <w:t xml:space="preserve"> figure</w:t>
-      </w:r>
-      <w:r>
-        <w:rPr>
-          <w:lang w:val="en-US"/>
-        </w:rPr>
-        <w:t xml:space="preserve"> </w:t>
-      </w:r>
-    </w:p>
-    <w:p>
-      <w:proofErr w:type="spellStart"/>
-      <w:r>
-        <w:t>Gaussian</w:t>
-      </w:r>
-      <w:proofErr w:type="spellEnd"/>
-      <w:r>
-        <w:t xml:space="preserve"> </w:t>
-      </w:r>
-      <w:proofErr w:type="spellStart"/>
+      <w:r>
+        <w:rPr>
+          <w:highlight w:val="yellow"/>
+        </w:rPr>
+        <w:t>Commenter figure</w:t>
+      </w:r>
+    </w:p>
+    <w:p>
+      <w:pPr>
+        <w:keepNext/>
+      </w:pPr>
+      <w:r>
+        <w:rPr>
+          <w:noProof/>
+        </w:rPr>
+        <w:lastRenderedPageBreak/>
+        <w:drawing>
+          <wp:inline distT="0" distB="0" distL="0" distR="0" wp14:anchorId="52D4143D" wp14:editId="6874CE3F">
+            <wp:extent cx="5753735" cy="3552190"/>
+            <wp:effectExtent l="0" t="0" r="0" b="0"/>
+            <wp:docPr id="11" name="Image 11"/>
+            <wp:cNvGraphicFramePr>
+              <a:graphicFrameLocks xmlns:a="http://schemas.openxmlformats.org/drawingml/2006/main" noChangeAspect="1"/>
+            </wp:cNvGraphicFramePr>
+            <a:graphic xmlns:a="http://schemas.openxmlformats.org/drawingml/2006/main">
+              <a:graphicData uri="http://schemas.openxmlformats.org/drawingml/2006/picture">
+                <pic:pic xmlns:pic="http://schemas.openxmlformats.org/drawingml/2006/picture">
+                  <pic:nvPicPr>
+                    <pic:cNvPr id="0" name="Picture 2"/>
+                    <pic:cNvPicPr>
+                      <a:picLocks noChangeAspect="1" noChangeArrowheads="1"/>
+                    </pic:cNvPicPr>
+                  </pic:nvPicPr>
+                  <pic:blipFill>
+                    <a:blip r:embed="rId18">
+                      <a:extLst>
+                        <a:ext uri="{28A0092B-C50C-407E-A947-70E740481C1C}">
+                          <a14:useLocalDpi xmlns:a14="http://schemas.microsoft.com/office/drawing/2010/main" val="0"/>
+                        </a:ext>
+                      </a:extLst>
+                    </a:blip>
+                    <a:srcRect/>
+                    <a:stretch>
+                      <a:fillRect/>
+                    </a:stretch>
+                  </pic:blipFill>
+                  <pic:spPr bwMode="auto">
+                    <a:xfrm>
+                      <a:off x="0" y="0"/>
+                      <a:ext cx="5753735" cy="3552190"/>
+                    </a:xfrm>
+                    <a:prstGeom prst="rect">
+                      <a:avLst/>
+                    </a:prstGeom>
+                    <a:noFill/>
+                    <a:ln>
+                      <a:noFill/>
+                    </a:ln>
+                  </pic:spPr>
+                </pic:pic>
+              </a:graphicData>
+            </a:graphic>
+          </wp:inline>
+        </w:drawing>
+      </w:r>
+    </w:p>
+    <w:p>
+      <w:pPr>
+        <w:pStyle w:val="Lgende"/>
+        <w:jc w:val="center"/>
+        <w:rPr>
+          <w:lang w:val="en-US"/>
+        </w:rPr>
+      </w:pPr>
+      <w:r>
+        <w:rPr>
+          <w:lang w:val="en-US"/>
+        </w:rPr>
+        <w:t xml:space="preserve">Figure </w:t>
+      </w:r>
+      <w:r>
+        <w:fldChar w:fldCharType="begin"/>
+      </w:r>
+      <w:r>
+        <w:rPr>
+          <w:lang w:val="en-US"/>
+        </w:rPr>
+        <w:instrText xml:space="preserve"> SEQ Figure \* ARABIC </w:instrText>
+      </w:r>
+      <w:r>
+        <w:fldChar w:fldCharType="separate"/>
+      </w:r>
+      <w:r>
+        <w:rPr>
+          <w:noProof/>
+          <w:lang w:val="en-US"/>
+        </w:rPr>
+        <w:t>5</w:t>
+      </w:r>
+      <w:r>
+        <w:fldChar w:fldCharType="end"/>
+      </w:r>
+      <w:r>
+        <w:rPr>
+          <w:lang w:val="en-US"/>
+        </w:rPr>
+        <w:t>: Welch Periodogram and Gaussian Mixture Model on Signal 22</w:t>
+      </w:r>
+    </w:p>
+    <w:p>
+      <w:pPr>
+        <w:rPr>
+          <w:lang w:val="en-US"/>
+        </w:rPr>
+      </w:pPr>
+    </w:p>
+    <w:p>
+      <w:r>
+        <w:t xml:space="preserve">Les paramètres </w:t>
+      </w:r>
       <w:proofErr w:type="gramStart"/>
       <w:r>
-        <w:t>parameters</w:t>
-      </w:r>
-      <w:proofErr w:type="spellEnd"/>
-      <w:r>
-        <w:t>:</w:t>
+        <w:t>a</w:t>
       </w:r>
       <w:proofErr w:type="gramEnd"/>
       <w:r>
-        <w:t xml:space="preserve"> Pour chaq</w:t>
-      </w:r>
-      <w:r>
-        <w:t xml:space="preserve">ue Gaussienne, on récupère  </w:t>
-      </w:r>
-    </w:p>
-    <w:p>
-      <w:pPr>
-        <w:autoSpaceDE w:val="0"/>
-        <w:autoSpaceDN w:val="0"/>
-        <w:adjustRightInd w:val="0"/>
-        <w:spacing w:after="0" w:line="240" w:lineRule="auto"/>
-        <w:rPr>
-          <w:rFonts w:cstheme="minorHAnsi"/>
-          <w:b/>
-          <w:bCs/>
-          <w:lang w:val="es-ES"/>
-        </w:rPr>
-      </w:pPr>
-      <w:r>
-        <w:rPr>
-          <w:rFonts w:cstheme="minorHAnsi"/>
-          <w:b/>
-          <w:bCs/>
-          <w:lang w:val="es-ES"/>
-        </w:rPr>
-        <w:t>a</w:t>
-      </w:r>
-      <w:proofErr w:type="gramStart"/>
-      <w:r>
-        <w:rPr>
-          <w:rFonts w:cstheme="minorHAnsi"/>
-          <w:b/>
-          <w:bCs/>
-          <w:lang w:val="es-ES"/>
-        </w:rPr>
-        <w:t>=[</w:t>
-      </w:r>
-      <w:proofErr w:type="gramEnd"/>
-      <w:r>
-        <w:rPr>
-          <w:rFonts w:cstheme="minorHAnsi"/>
-          <w:b/>
-          <w:bCs/>
-          <w:lang w:val="es-ES"/>
-        </w:rPr>
-        <w:t>fi.a1, fi.a2, fi.a3, fi.a4];</w:t>
-      </w:r>
-    </w:p>
-    <w:p>
-      <w:pPr>
-        <w:autoSpaceDE w:val="0"/>
-        <w:autoSpaceDN w:val="0"/>
-        <w:adjustRightInd w:val="0"/>
-        <w:spacing w:after="0" w:line="240" w:lineRule="auto"/>
-        <w:rPr>
-          <w:rFonts w:cstheme="minorHAnsi"/>
-          <w:b/>
-          <w:bCs/>
-          <w:lang w:val="es-ES"/>
-        </w:rPr>
-      </w:pPr>
-      <w:r>
-        <w:rPr>
-          <w:rFonts w:cstheme="minorHAnsi"/>
-          <w:b/>
-          <w:bCs/>
-          <w:lang w:val="es-ES"/>
-        </w:rPr>
-        <w:t>b</w:t>
-      </w:r>
-      <w:proofErr w:type="gramStart"/>
-      <w:r>
-        <w:rPr>
-          <w:rFonts w:cstheme="minorHAnsi"/>
-          <w:b/>
-          <w:bCs/>
-          <w:lang w:val="es-ES"/>
-        </w:rPr>
-        <w:t>=[</w:t>
-      </w:r>
-      <w:proofErr w:type="gramEnd"/>
-      <w:r>
-        <w:rPr>
-          <w:rFonts w:cstheme="minorHAnsi"/>
-          <w:b/>
-          <w:bCs/>
-          <w:lang w:val="es-ES"/>
-        </w:rPr>
-        <w:t>fi.b1, fi.b2, fi.b3, fi.b4];</w:t>
-      </w:r>
-    </w:p>
-    <w:p>
-      <w:pPr>
-        <w:autoSpaceDE w:val="0"/>
-        <w:autoSpaceDN w:val="0"/>
-        <w:adjustRightInd w:val="0"/>
-        <w:spacing w:after="0" w:line="240" w:lineRule="auto"/>
-        <w:rPr>
-          <w:rFonts w:cstheme="minorHAnsi"/>
-          <w:b/>
-          <w:bCs/>
-          <w:lang w:val="es-ES"/>
-        </w:rPr>
-      </w:pPr>
-      <w:r>
-        <w:rPr>
-          <w:rFonts w:cstheme="minorHAnsi"/>
-          <w:b/>
-          <w:bCs/>
-          <w:lang w:val="es-ES"/>
-        </w:rPr>
-        <w:t>c</w:t>
-      </w:r>
-      <w:proofErr w:type="gramStart"/>
-      <w:r>
-        <w:rPr>
-          <w:rFonts w:cstheme="minorHAnsi"/>
-          <w:b/>
-          <w:bCs/>
-          <w:lang w:val="es-ES"/>
-        </w:rPr>
-        <w:t>=[</w:t>
-      </w:r>
-      <w:proofErr w:type="gramEnd"/>
-      <w:r>
-        <w:rPr>
-          <w:rFonts w:cstheme="minorHAnsi"/>
-          <w:b/>
-          <w:bCs/>
-          <w:lang w:val="es-ES"/>
-        </w:rPr>
-        <w:t>fi.c1, fi.c2, fi.c3, fi.c4];</w:t>
-      </w:r>
-    </w:p>
-    <w:p>
-      <w:pPr>
-        <w:autoSpaceDE w:val="0"/>
-        <w:autoSpaceDN w:val="0"/>
-        <w:adjustRightInd w:val="0"/>
-        <w:spacing w:after="0" w:line="240" w:lineRule="auto"/>
-        <w:rPr>
-          <w:rFonts w:cstheme="minorHAnsi"/>
-          <w:b/>
-          <w:bCs/>
-          <w:lang w:val="es-ES"/>
-        </w:rPr>
-      </w:pPr>
-    </w:p>
-    <w:p>
-      <w:pPr>
-        <w:autoSpaceDE w:val="0"/>
-        <w:autoSpaceDN w:val="0"/>
-        <w:adjustRightInd w:val="0"/>
-        <w:spacing w:after="0" w:line="240" w:lineRule="auto"/>
-        <w:rPr>
-          <w:rFonts w:cstheme="minorHAnsi"/>
-          <w:b/>
-          <w:bCs/>
-        </w:rPr>
-      </w:pPr>
-      <w:proofErr w:type="spellStart"/>
-      <w:r>
-        <w:rPr>
-          <w:rFonts w:cstheme="minorHAnsi"/>
-          <w:b/>
-          <w:bCs/>
-        </w:rPr>
-        <w:t>Peaks</w:t>
-      </w:r>
-      <w:proofErr w:type="spellEnd"/>
-      <w:r>
-        <w:rPr>
-          <w:rFonts w:cstheme="minorHAnsi"/>
-          <w:b/>
-          <w:bCs/>
-        </w:rPr>
-        <w:t xml:space="preserve"> </w:t>
-      </w:r>
-      <w:proofErr w:type="spellStart"/>
-      <w:r>
-        <w:rPr>
-          <w:rFonts w:cstheme="minorHAnsi"/>
-          <w:b/>
-          <w:bCs/>
-        </w:rPr>
-        <w:t>features</w:t>
-      </w:r>
-      <w:proofErr w:type="spellEnd"/>
-      <w:r>
-        <w:rPr>
-          <w:rFonts w:cstheme="minorHAnsi"/>
-          <w:b/>
-          <w:bCs/>
-        </w:rPr>
-        <w:t xml:space="preserve"> : </w:t>
-      </w:r>
-    </w:p>
-    <w:p>
-      <w:pPr>
-        <w:autoSpaceDE w:val="0"/>
-        <w:autoSpaceDN w:val="0"/>
-        <w:adjustRightInd w:val="0"/>
-        <w:spacing w:after="0" w:line="240" w:lineRule="auto"/>
-        <w:rPr>
-          <w:rFonts w:cstheme="minorHAnsi"/>
-          <w:b/>
-          <w:bCs/>
-        </w:rPr>
-      </w:pPr>
-    </w:p>
-    <w:p>
-      <w:pPr>
-        <w:autoSpaceDE w:val="0"/>
-        <w:autoSpaceDN w:val="0"/>
-        <w:adjustRightInd w:val="0"/>
-        <w:spacing w:after="0" w:line="240" w:lineRule="auto"/>
-        <w:rPr>
-          <w:rFonts w:cstheme="minorHAnsi"/>
-        </w:rPr>
-      </w:pPr>
-      <w:proofErr w:type="spellStart"/>
-      <w:proofErr w:type="gramStart"/>
-      <w:r>
-        <w:rPr>
-          <w:rFonts w:cstheme="minorHAnsi"/>
-          <w:b/>
-          <w:bCs/>
-        </w:rPr>
-        <w:t>nb</w:t>
-      </w:r>
-      <w:proofErr w:type="gramEnd"/>
-      <w:r>
-        <w:rPr>
-          <w:rFonts w:cstheme="minorHAnsi"/>
-          <w:b/>
-          <w:bCs/>
-        </w:rPr>
-        <w:t>_pks_MAF</w:t>
-      </w:r>
-      <w:proofErr w:type="spellEnd"/>
-      <w:r>
-        <w:rPr>
-          <w:rFonts w:cstheme="minorHAnsi"/>
-          <w:b/>
-          <w:bCs/>
-        </w:rPr>
-        <w:t xml:space="preserve"> – </w:t>
-      </w:r>
-      <w:r>
-        <w:rPr>
-          <w:rFonts w:cstheme="minorHAnsi"/>
-        </w:rPr>
-        <w:t xml:space="preserve">Nombre de </w:t>
-      </w:r>
-      <w:proofErr w:type="spellStart"/>
-      <w:r>
-        <w:rPr>
-          <w:rFonts w:cstheme="minorHAnsi"/>
-        </w:rPr>
-        <w:t>peaks</w:t>
-      </w:r>
-      <w:proofErr w:type="spellEnd"/>
-    </w:p>
-    <w:p>
-      <w:pPr>
-        <w:autoSpaceDE w:val="0"/>
-        <w:autoSpaceDN w:val="0"/>
-        <w:adjustRightInd w:val="0"/>
-        <w:spacing w:after="0" w:line="240" w:lineRule="auto"/>
-        <w:rPr>
-          <w:rFonts w:cstheme="minorHAnsi"/>
-          <w:b/>
-          <w:bCs/>
-        </w:rPr>
-      </w:pPr>
-    </w:p>
-    <w:p>
-      <w:pPr>
-        <w:autoSpaceDE w:val="0"/>
-        <w:autoSpaceDN w:val="0"/>
-        <w:adjustRightInd w:val="0"/>
-        <w:spacing w:after="0" w:line="240" w:lineRule="auto"/>
-        <w:rPr>
-          <w:rFonts w:cstheme="minorHAnsi"/>
-        </w:rPr>
-      </w:pPr>
-      <w:proofErr w:type="spellStart"/>
-      <w:proofErr w:type="gramStart"/>
-      <w:r>
-        <w:rPr>
-          <w:rFonts w:cstheme="minorHAnsi"/>
-          <w:b/>
-          <w:bCs/>
-        </w:rPr>
-        <w:t>f</w:t>
-      </w:r>
-      <w:proofErr w:type="gramEnd"/>
-      <w:r>
-        <w:rPr>
-          <w:rFonts w:cstheme="minorHAnsi"/>
-          <w:b/>
-          <w:bCs/>
-        </w:rPr>
-        <w:t>_higherPk_MAF</w:t>
-      </w:r>
-      <w:proofErr w:type="spellEnd"/>
-      <w:r>
-        <w:rPr>
-          <w:rFonts w:cstheme="minorHAnsi"/>
-          <w:b/>
-          <w:bCs/>
-        </w:rPr>
-        <w:t xml:space="preserve"> – </w:t>
-      </w:r>
-      <w:r>
-        <w:rPr>
-          <w:rFonts w:cstheme="minorHAnsi"/>
-        </w:rPr>
-        <w:t>Fréquence du maximum</w:t>
-      </w:r>
-    </w:p>
-    <w:p>
-      <w:pPr>
-        <w:autoSpaceDE w:val="0"/>
-        <w:autoSpaceDN w:val="0"/>
-        <w:adjustRightInd w:val="0"/>
-        <w:spacing w:after="0" w:line="240" w:lineRule="auto"/>
-        <w:rPr>
-          <w:rFonts w:cstheme="minorHAnsi"/>
-          <w:b/>
-          <w:bCs/>
-        </w:rPr>
-      </w:pPr>
-    </w:p>
-    <w:p>
-      <w:pPr>
-        <w:autoSpaceDE w:val="0"/>
-        <w:autoSpaceDN w:val="0"/>
-        <w:adjustRightInd w:val="0"/>
-        <w:spacing w:after="0" w:line="240" w:lineRule="auto"/>
-        <w:rPr>
-          <w:rFonts w:cstheme="minorHAnsi"/>
-          <w:b/>
-          <w:bCs/>
-        </w:rPr>
-      </w:pPr>
-      <w:proofErr w:type="spellStart"/>
-      <w:proofErr w:type="gramStart"/>
-      <w:r>
-        <w:rPr>
-          <w:rFonts w:cstheme="minorHAnsi"/>
-          <w:b/>
-          <w:bCs/>
-        </w:rPr>
-        <w:t>dif</w:t>
-      </w:r>
-      <w:proofErr w:type="gramEnd"/>
-      <w:r>
-        <w:rPr>
-          <w:rFonts w:cstheme="minorHAnsi"/>
-          <w:b/>
-          <w:bCs/>
-        </w:rPr>
-        <w:t>_higherPks_MAF</w:t>
-      </w:r>
-      <w:proofErr w:type="spellEnd"/>
-      <w:r>
-        <w:rPr>
-          <w:rFonts w:cstheme="minorHAnsi"/>
-          <w:b/>
-          <w:bCs/>
-        </w:rPr>
-        <w:t xml:space="preserve"> – </w:t>
-      </w:r>
-      <w:r>
-        <w:rPr>
-          <w:rFonts w:cstheme="minorHAnsi"/>
-        </w:rPr>
-        <w:t xml:space="preserve">Différence en fréquence entre les 2 </w:t>
-      </w:r>
-      <w:proofErr w:type="spellStart"/>
-      <w:r>
-        <w:rPr>
-          <w:rFonts w:cstheme="minorHAnsi"/>
-        </w:rPr>
-        <w:t>peaks</w:t>
-      </w:r>
-      <w:proofErr w:type="spellEnd"/>
-      <w:r>
-        <w:rPr>
-          <w:rFonts w:cstheme="minorHAnsi"/>
-        </w:rPr>
-        <w:t xml:space="preserve"> (relative)</w:t>
+        <w:t xml:space="preserve">, b et c de chaque gaussienne ont été gardé </w:t>
+      </w:r>
+      <w:r>
+        <w:t>afin de voir si une différence été remarquable suivant les bébés et leur traitement</w:t>
+      </w:r>
+      <w:r>
+        <w:t>.</w:t>
       </w:r>
     </w:p>
     <w:p>
@@ -3675,7 +4846,7 @@
                     </pic:cNvPicPr>
                   </pic:nvPicPr>
                   <pic:blipFill>
-                    <a:blip r:embed="rId11">
+                    <a:blip r:embed="rId19">
                       <a:extLst>
                         <a:ext uri="{28A0092B-C50C-407E-A947-70E740481C1C}">
                           <a14:useLocalDpi xmlns:a14="http://schemas.microsoft.com/office/drawing/2010/main" val="0"/>
@@ -3738,7 +4909,7 @@
           <w:noProof/>
           <w:lang w:val="en-US"/>
         </w:rPr>
-        <w:t>4</w:t>
+        <w:t>6</w:t>
       </w:r>
       <w:r>
         <w:fldChar w:fldCharType="end"/>
@@ -4173,7 +5344,7 @@
                     <pic:cNvPicPr/>
                   </pic:nvPicPr>
                   <pic:blipFill>
-                    <a:blip r:embed="rId12"/>
+                    <a:blip r:embed="rId20"/>
                     <a:stretch>
                       <a:fillRect/>
                     </a:stretch>
@@ -4214,7 +5385,7 @@
                     <pic:cNvPicPr/>
                   </pic:nvPicPr>
                   <pic:blipFill>
-                    <a:blip r:embed="rId13"/>
+                    <a:blip r:embed="rId21"/>
                     <a:stretch>
                       <a:fillRect/>
                     </a:stretch>
@@ -4264,7 +5435,7 @@
                     <pic:cNvPicPr/>
                   </pic:nvPicPr>
                   <pic:blipFill>
-                    <a:blip r:embed="rId14"/>
+                    <a:blip r:embed="rId22"/>
                     <a:stretch>
                       <a:fillRect/>
                     </a:stretch>
@@ -4796,7 +5967,7 @@
                     </pic:cNvPicPr>
                   </pic:nvPicPr>
                   <pic:blipFill>
-                    <a:blip r:embed="rId15">
+                    <a:blip r:embed="rId23">
                       <a:extLst>
                         <a:ext uri="{28A0092B-C50C-407E-A947-70E740481C1C}">
                           <a14:useLocalDpi xmlns:a14="http://schemas.microsoft.com/office/drawing/2010/main" val="0"/>
@@ -4859,7 +6030,7 @@
           <w:noProof/>
           <w:lang w:val="en-US"/>
         </w:rPr>
-        <w:t>5</w:t>
+        <w:t>7</w:t>
       </w:r>
       <w:r>
         <w:fldChar w:fldCharType="end"/>
@@ -5319,7 +6490,7 @@
                     <pic:cNvPicPr/>
                   </pic:nvPicPr>
                   <pic:blipFill>
-                    <a:blip r:embed="rId16"/>
+                    <a:blip r:embed="rId24"/>
                     <a:stretch>
                       <a:fillRect/>
                     </a:stretch>
@@ -5613,7 +6784,7 @@
                     <pic:cNvPicPr/>
                   </pic:nvPicPr>
                   <pic:blipFill>
-                    <a:blip r:embed="rId17"/>
+                    <a:blip r:embed="rId25"/>
                     <a:stretch>
                       <a:fillRect/>
                     </a:stretch>
@@ -5909,7 +7080,7 @@
                     <pic:cNvPicPr/>
                   </pic:nvPicPr>
                   <pic:blipFill>
-                    <a:blip r:embed="rId18"/>
+                    <a:blip r:embed="rId26"/>
                     <a:stretch>
                       <a:fillRect/>
                     </a:stretch>
@@ -6168,7 +7339,7 @@
       </w:r>
     </w:p>
     <w:sectPr>
-      <w:footerReference w:type="default" r:id="rId19"/>
+      <w:footerReference w:type="default" r:id="rId27"/>
       <w:pgSz w:w="11906" w:h="16838"/>
       <w:pgMar w:top="1417" w:right="1417" w:bottom="1417" w:left="1417" w:header="708" w:footer="708" w:gutter="0"/>
       <w:cols w:space="708"/>
@@ -7672,6 +8843,117 @@
       <w:color w:val="808080"/>
     </w:rPr>
   </w:style>
+  <w:style w:type="character" w:styleId="lev">
+    <w:name w:val="Strong"/>
+    <w:basedOn w:val="Policepardfaut"/>
+    <w:uiPriority w:val="22"/>
+    <w:qFormat/>
+    <w:rsid w:val="00C53519"/>
+    <w:rPr>
+      <w:b/>
+      <w:bCs/>
+    </w:rPr>
+  </w:style>
+  <w:style w:type="character" w:customStyle="1" w:styleId="apple-converted-space">
+    <w:name w:val="apple-converted-space"/>
+    <w:basedOn w:val="Policepardfaut"/>
+    <w:rsid w:val="00191543"/>
+  </w:style>
+  <w:style w:type="character" w:styleId="CodeHTML">
+    <w:name w:val="HTML Code"/>
+    <w:basedOn w:val="Policepardfaut"/>
+    <w:uiPriority w:val="99"/>
+    <w:semiHidden/>
+    <w:unhideWhenUsed/>
+    <w:rsid w:val="00191543"/>
+    <w:rPr>
+      <w:rFonts w:ascii="Courier New" w:eastAsia="Times New Roman" w:hAnsi="Courier New" w:cs="Courier New"/>
+      <w:sz w:val="20"/>
+      <w:szCs w:val="20"/>
+    </w:rPr>
+  </w:style>
+  <w:style w:type="paragraph" w:styleId="PrformatHTML">
+    <w:name w:val="HTML Preformatted"/>
+    <w:basedOn w:val="Normal"/>
+    <w:link w:val="PrformatHTMLCar"/>
+    <w:uiPriority w:val="99"/>
+    <w:semiHidden/>
+    <w:unhideWhenUsed/>
+    <w:rsid w:val="00191543"/>
+    <w:pPr>
+      <w:tabs>
+        <w:tab w:val="left" w:pos="916"/>
+        <w:tab w:val="left" w:pos="1832"/>
+        <w:tab w:val="left" w:pos="2748"/>
+        <w:tab w:val="left" w:pos="3664"/>
+        <w:tab w:val="left" w:pos="4580"/>
+        <w:tab w:val="left" w:pos="5496"/>
+        <w:tab w:val="left" w:pos="6412"/>
+        <w:tab w:val="left" w:pos="7328"/>
+        <w:tab w:val="left" w:pos="8244"/>
+        <w:tab w:val="left" w:pos="9160"/>
+        <w:tab w:val="left" w:pos="10076"/>
+        <w:tab w:val="left" w:pos="10992"/>
+        <w:tab w:val="left" w:pos="11908"/>
+        <w:tab w:val="left" w:pos="12824"/>
+        <w:tab w:val="left" w:pos="13740"/>
+        <w:tab w:val="left" w:pos="14656"/>
+      </w:tabs>
+      <w:spacing w:after="0" w:line="240" w:lineRule="auto"/>
+    </w:pPr>
+    <w:rPr>
+      <w:rFonts w:ascii="Courier New" w:eastAsia="Times New Roman" w:hAnsi="Courier New" w:cs="Courier New"/>
+      <w:sz w:val="20"/>
+      <w:szCs w:val="20"/>
+    </w:rPr>
+  </w:style>
+  <w:style w:type="character" w:customStyle="1" w:styleId="PrformatHTMLCar">
+    <w:name w:val="Préformaté HTML Car"/>
+    <w:basedOn w:val="Policepardfaut"/>
+    <w:link w:val="PrformatHTML"/>
+    <w:uiPriority w:val="99"/>
+    <w:semiHidden/>
+    <w:rsid w:val="00191543"/>
+    <w:rPr>
+      <w:rFonts w:ascii="Courier New" w:eastAsia="Times New Roman" w:hAnsi="Courier New" w:cs="Courier New"/>
+      <w:sz w:val="20"/>
+      <w:szCs w:val="20"/>
+    </w:rPr>
+  </w:style>
+  <w:style w:type="paragraph" w:customStyle="1" w:styleId="programlistingindent">
+    <w:name w:val="programlistingindent"/>
+    <w:basedOn w:val="Normal"/>
+    <w:rsid w:val="000E4C32"/>
+    <w:pPr>
+      <w:spacing w:before="100" w:beforeAutospacing="1" w:after="100" w:afterAutospacing="1" w:line="240" w:lineRule="auto"/>
+    </w:pPr>
+    <w:rPr>
+      <w:rFonts w:ascii="Times New Roman" w:eastAsia="Times New Roman" w:hAnsi="Times New Roman" w:cs="Times New Roman"/>
+      <w:sz w:val="24"/>
+      <w:szCs w:val="24"/>
+    </w:rPr>
+  </w:style>
+  <w:style w:type="character" w:customStyle="1" w:styleId="mathtext">
+    <w:name w:val="mathtext"/>
+    <w:basedOn w:val="Policepardfaut"/>
+    <w:rsid w:val="000E4C32"/>
+  </w:style>
+  <w:style w:type="character" w:customStyle="1" w:styleId="mathtextbox">
+    <w:name w:val="mathtextbox"/>
+    <w:basedOn w:val="Policepardfaut"/>
+    <w:rsid w:val="000E4C32"/>
+  </w:style>
+  <w:style w:type="character" w:styleId="Accentuation">
+    <w:name w:val="Emphasis"/>
+    <w:basedOn w:val="Policepardfaut"/>
+    <w:uiPriority w:val="20"/>
+    <w:qFormat/>
+    <w:rsid w:val="000E4C32"/>
+    <w:rPr>
+      <w:i/>
+      <w:iCs/>
+    </w:rPr>
+  </w:style>
 </w:styles>
 </file>
 
@@ -7975,7 +9257,7 @@
 </file>
 
 <file path=customXml/itemProps1.xml><?xml version="1.0" encoding="utf-8"?>
-<ds:datastoreItem xmlns:ds="http://schemas.openxmlformats.org/officeDocument/2006/customXml" ds:itemID="{FB7DD502-D57D-45A3-990B-833F4F86A0F6}">
+<ds:datastoreItem xmlns:ds="http://schemas.openxmlformats.org/officeDocument/2006/customXml" ds:itemID="{F8832844-6C40-468A-B6B3-EF8728C41C6E}">
   <ds:schemaRefs>
     <ds:schemaRef ds:uri="http://schemas.openxmlformats.org/officeDocument/2006/bibliography"/>
   </ds:schemaRefs>

</xml_diff>